<commit_message>
Update to Video No33 Udemy
</commit_message>
<xml_diff>
--- a/Documents/Notes.docx
+++ b/Documents/Notes.docx
@@ -3,6 +3,9 @@
 <w:document xmlns:wpc="http://schemas.microsoft.com/office/word/2010/wordprocessingCanvas" xmlns:cx="http://schemas.microsoft.com/office/drawing/2014/chartex" xmlns:cx1="http://schemas.microsoft.com/office/drawing/2015/9/8/chartex" xmlns:mc="http://schemas.openxmlformats.org/markup-compatibility/2006" xmlns:o="urn:schemas-microsoft-com:office:office" xmlns:r="http://schemas.openxmlformats.org/officeDocument/2006/relationships" xmlns:m="http://schemas.openxmlformats.org/officeDocument/2006/math" xmlns:v="urn:schemas-microsoft-com:vml" xmlns:wp14="http://schemas.microsoft.com/office/word/2010/wordprocessingDrawing" xmlns:wp="http://schemas.openxmlformats.org/drawingml/2006/wordprocessingDrawing" xmlns:w10="urn:schemas-microsoft-com:office:word" xmlns:w="http://schemas.openxmlformats.org/wordprocessingml/2006/main" xmlns:w14="http://schemas.microsoft.com/office/word/2010/wordml" xmlns:w15="http://schemas.microsoft.com/office/word/2012/wordml" xmlns:w16se="http://schemas.microsoft.com/office/word/2015/wordml/symex" xmlns:wpg="http://schemas.microsoft.com/office/word/2010/wordprocessingGroup" xmlns:wpi="http://schemas.microsoft.com/office/word/2010/wordprocessingInk" xmlns:wne="http://schemas.microsoft.com/office/word/2006/wordml" xmlns:wps="http://schemas.microsoft.com/office/word/2010/wordprocessingShape" mc:Ignorable="w14 w15 w16se wp14">
   <w:body>
     <w:p>
+      <w:pPr>
+        <w:pStyle w:val="Heading1"/>
+      </w:pPr>
       <w:r>
         <w:t xml:space="preserve">Create Data Model </w:t>
       </w:r>
@@ -97,6 +100,9 @@
       </w:r>
     </w:p>
     <w:p>
+      <w:pPr>
+        <w:pStyle w:val="Heading1"/>
+      </w:pPr>
       <w:r>
         <w:t>Create Db Context</w:t>
       </w:r>
@@ -153,6 +159,7 @@
         <w:rPr>
           <w:noProof/>
         </w:rPr>
+        <w:lastRenderedPageBreak/>
         <w:drawing>
           <wp:inline distT="0" distB="0" distL="0" distR="0" wp14:anchorId="358616CD" wp14:editId="36E08EC0">
             <wp:extent cx="7702906" cy="3258752"/>
@@ -239,7 +246,6 @@
     </w:p>
     <w:p>
       <w:r>
-        <w:lastRenderedPageBreak/>
         <w:t>Thêm project ref để kết hợp với project domain</w:t>
       </w:r>
     </w:p>
@@ -287,6 +293,7 @@
     </w:p>
     <w:p>
       <w:r>
+        <w:lastRenderedPageBreak/>
         <w:t xml:space="preserve">Thêm DbSet </w:t>
       </w:r>
     </w:p>
@@ -333,6 +340,9 @@
       </w:r>
     </w:p>
     <w:p>
+      <w:pPr>
+        <w:pStyle w:val="Heading1"/>
+      </w:pPr>
       <w:r>
         <w:t>Tải thư  viện cho Efcore hỗ trợ Sqlite</w:t>
       </w:r>
@@ -476,6 +486,9 @@
     </w:p>
     <w:p/>
     <w:p>
+      <w:pPr>
+        <w:pStyle w:val="Heading1"/>
+      </w:pPr>
       <w:r>
         <w:t xml:space="preserve">Thêm Console Project </w:t>
       </w:r>
@@ -532,6 +545,7 @@
         <w:rPr>
           <w:noProof/>
         </w:rPr>
+        <w:lastRenderedPageBreak/>
         <w:drawing>
           <wp:inline distT="0" distB="0" distL="0" distR="0" wp14:anchorId="170506AF" wp14:editId="0C425C01">
             <wp:extent cx="8863330" cy="3429000"/>
@@ -570,6 +584,9 @@
       </w:r>
     </w:p>
     <w:p>
+      <w:pPr>
+        <w:pStyle w:val="Heading1"/>
+      </w:pPr>
       <w:r>
         <w:t>Add Migration</w:t>
       </w:r>
@@ -808,6 +825,7 @@
         <w:rPr>
           <w:noProof/>
         </w:rPr>
+        <w:lastRenderedPageBreak/>
         <w:drawing>
           <wp:inline distT="0" distB="0" distL="0" distR="0" wp14:anchorId="5B3D55FA" wp14:editId="7CAF9A01">
             <wp:extent cx="8863330" cy="2900045"/>
@@ -889,7 +907,9 @@
     </w:p>
     <w:p>
       <w:r>
-        <w:lastRenderedPageBreak/>
+        <w:rPr>
+          <w:noProof/>
+        </w:rPr>
         <w:drawing>
           <wp:inline distT="0" distB="0" distL="0" distR="0" wp14:anchorId="61B3B636" wp14:editId="25C3A6CB">
             <wp:extent cx="4765000" cy="1506931"/>
@@ -930,6 +950,10 @@
     <w:p/>
     <w:p>
       <w:r>
+        <w:rPr>
+          <w:noProof/>
+        </w:rPr>
+        <w:lastRenderedPageBreak/>
         <w:drawing>
           <wp:inline distT="0" distB="0" distL="0" distR="0" wp14:anchorId="467EFC7F" wp14:editId="50E6CABB">
             <wp:extent cx="4572000" cy="2685143"/>
@@ -969,6 +993,9 @@
     </w:p>
     <w:p>
       <w:r>
+        <w:rPr>
+          <w:noProof/>
+        </w:rPr>
         <w:drawing>
           <wp:inline distT="0" distB="0" distL="0" distR="0" wp14:anchorId="079EA48E" wp14:editId="69A1B537">
             <wp:extent cx="4579751" cy="2670048"/>
@@ -1008,6 +1035,9 @@
     </w:p>
     <w:p>
       <w:r>
+        <w:rPr>
+          <w:noProof/>
+        </w:rPr>
         <w:drawing>
           <wp:inline distT="0" distB="0" distL="0" distR="0" wp14:anchorId="3E5026BD" wp14:editId="5FE3EFBB">
             <wp:extent cx="4656126" cy="2896819"/>
@@ -1047,6 +1077,10 @@
     </w:p>
     <w:p>
       <w:r>
+        <w:rPr>
+          <w:noProof/>
+        </w:rPr>
+        <w:lastRenderedPageBreak/>
         <w:drawing>
           <wp:inline distT="0" distB="0" distL="0" distR="0" wp14:anchorId="327177AB" wp14:editId="579D0CD5">
             <wp:extent cx="3269990" cy="1411834"/>
@@ -1083,11 +1117,796 @@
           </wp:inline>
         </w:drawing>
       </w:r>
+    </w:p>
+    <w:p/>
+    <w:p>
+      <w:pPr>
+        <w:pStyle w:val="Heading1"/>
+      </w:pPr>
+      <w:r>
+        <w:t>Thêm dữ liệu hàng loạt</w:t>
+      </w:r>
+    </w:p>
+    <w:p>
+      <w:r>
+        <w:t xml:space="preserve">Sử dụng phương thức OnModelCreateing để tạo dữ liệu và thêm vào database </w:t>
+      </w:r>
+    </w:p>
+    <w:p>
+      <w:r>
+        <w:drawing>
+          <wp:inline distT="0" distB="0" distL="0" distR="0" wp14:anchorId="18790A78" wp14:editId="3FDB2479">
+            <wp:extent cx="4330598" cy="2727310"/>
+            <wp:effectExtent l="0" t="0" r="0" b="0"/>
+            <wp:docPr id="26" name="Picture 26"/>
+            <wp:cNvGraphicFramePr>
+              <a:graphicFrameLocks xmlns:a="http://schemas.openxmlformats.org/drawingml/2006/main" noChangeAspect="1"/>
+            </wp:cNvGraphicFramePr>
+            <a:graphic xmlns:a="http://schemas.openxmlformats.org/drawingml/2006/main">
+              <a:graphicData uri="http://schemas.openxmlformats.org/drawingml/2006/picture">
+                <pic:pic xmlns:pic="http://schemas.openxmlformats.org/drawingml/2006/picture">
+                  <pic:nvPicPr>
+                    <pic:cNvPr id="1" name=""/>
+                    <pic:cNvPicPr/>
+                  </pic:nvPicPr>
+                  <pic:blipFill>
+                    <a:blip r:embed="rId29"/>
+                    <a:stretch>
+                      <a:fillRect/>
+                    </a:stretch>
+                  </pic:blipFill>
+                  <pic:spPr>
+                    <a:xfrm>
+                      <a:off x="0" y="0"/>
+                      <a:ext cx="4354164" cy="2742151"/>
+                    </a:xfrm>
+                    <a:prstGeom prst="rect">
+                      <a:avLst/>
+                    </a:prstGeom>
+                  </pic:spPr>
+                </pic:pic>
+              </a:graphicData>
+            </a:graphic>
+          </wp:inline>
+        </w:drawing>
+      </w:r>
+    </w:p>
+    <w:p>
+      <w:r>
+        <w:t xml:space="preserve">Sau đó Add Migration mới </w:t>
+      </w:r>
+    </w:p>
+    <w:p>
+      <w:r>
+        <w:drawing>
+          <wp:inline distT="0" distB="0" distL="0" distR="0" wp14:anchorId="01F5CB4D" wp14:editId="4D963DBD">
+            <wp:extent cx="3906317" cy="1079795"/>
+            <wp:effectExtent l="0" t="0" r="0" b="6350"/>
+            <wp:docPr id="27" name="Picture 27"/>
+            <wp:cNvGraphicFramePr>
+              <a:graphicFrameLocks xmlns:a="http://schemas.openxmlformats.org/drawingml/2006/main" noChangeAspect="1"/>
+            </wp:cNvGraphicFramePr>
+            <a:graphic xmlns:a="http://schemas.openxmlformats.org/drawingml/2006/main">
+              <a:graphicData uri="http://schemas.openxmlformats.org/drawingml/2006/picture">
+                <pic:pic xmlns:pic="http://schemas.openxmlformats.org/drawingml/2006/picture">
+                  <pic:nvPicPr>
+                    <pic:cNvPr id="1" name=""/>
+                    <pic:cNvPicPr/>
+                  </pic:nvPicPr>
+                  <pic:blipFill>
+                    <a:blip r:embed="rId30"/>
+                    <a:stretch>
+                      <a:fillRect/>
+                    </a:stretch>
+                  </pic:blipFill>
+                  <pic:spPr>
+                    <a:xfrm>
+                      <a:off x="0" y="0"/>
+                      <a:ext cx="3921957" cy="1084118"/>
+                    </a:xfrm>
+                    <a:prstGeom prst="rect">
+                      <a:avLst/>
+                    </a:prstGeom>
+                  </pic:spPr>
+                </pic:pic>
+              </a:graphicData>
+            </a:graphic>
+          </wp:inline>
+        </w:drawing>
+      </w:r>
+    </w:p>
+    <w:p>
+      <w:r>
+        <w:t xml:space="preserve">Cú pháp trên có </w:t>
+      </w:r>
+      <w:r>
+        <w:t>: Add-Migration Mô Tả -Context Tên DbContext cần thêm.</w:t>
+      </w:r>
+    </w:p>
+    <w:p>
+      <w:r>
+        <w:t>Việc xác định –Context là giúp phân biệt các Dbcontext nếu trong Project của bạn chứa nhiều DbContext</w:t>
+      </w:r>
+    </w:p>
+    <w:p/>
+    <w:p>
+      <w:r>
+        <w:t>Sau khi Add-Migration xong sẽ xuất hiện file Migration mới</w:t>
+      </w:r>
+    </w:p>
+    <w:p>
+      <w:r>
+        <w:lastRenderedPageBreak/>
+        <w:drawing>
+          <wp:inline distT="0" distB="0" distL="0" distR="0" wp14:anchorId="77D7B09A" wp14:editId="73D720EF">
+            <wp:extent cx="3515216" cy="971686"/>
+            <wp:effectExtent l="0" t="0" r="0" b="0"/>
+            <wp:docPr id="29" name="Picture 29"/>
+            <wp:cNvGraphicFramePr>
+              <a:graphicFrameLocks xmlns:a="http://schemas.openxmlformats.org/drawingml/2006/main" noChangeAspect="1"/>
+            </wp:cNvGraphicFramePr>
+            <a:graphic xmlns:a="http://schemas.openxmlformats.org/drawingml/2006/main">
+              <a:graphicData uri="http://schemas.openxmlformats.org/drawingml/2006/picture">
+                <pic:pic xmlns:pic="http://schemas.openxmlformats.org/drawingml/2006/picture">
+                  <pic:nvPicPr>
+                    <pic:cNvPr id="1" name=""/>
+                    <pic:cNvPicPr/>
+                  </pic:nvPicPr>
+                  <pic:blipFill>
+                    <a:blip r:embed="rId31"/>
+                    <a:stretch>
+                      <a:fillRect/>
+                    </a:stretch>
+                  </pic:blipFill>
+                  <pic:spPr>
+                    <a:xfrm>
+                      <a:off x="0" y="0"/>
+                      <a:ext cx="3515216" cy="971686"/>
+                    </a:xfrm>
+                    <a:prstGeom prst="rect">
+                      <a:avLst/>
+                    </a:prstGeom>
+                  </pic:spPr>
+                </pic:pic>
+              </a:graphicData>
+            </a:graphic>
+          </wp:inline>
+        </w:drawing>
+      </w:r>
+    </w:p>
+    <w:p>
+      <w:r>
+        <w:t>Và code mới tạo ra cũng có hai phương thức Up và Down</w:t>
+      </w:r>
+    </w:p>
+    <w:p>
+      <w:r>
+        <w:drawing>
+          <wp:inline distT="0" distB="0" distL="0" distR="0" wp14:anchorId="438AE267" wp14:editId="0FB0380A">
+            <wp:extent cx="5566867" cy="4379957"/>
+            <wp:effectExtent l="0" t="0" r="0" b="1905"/>
+            <wp:docPr id="28" name="Picture 28"/>
+            <wp:cNvGraphicFramePr>
+              <a:graphicFrameLocks xmlns:a="http://schemas.openxmlformats.org/drawingml/2006/main" noChangeAspect="1"/>
+            </wp:cNvGraphicFramePr>
+            <a:graphic xmlns:a="http://schemas.openxmlformats.org/drawingml/2006/main">
+              <a:graphicData uri="http://schemas.openxmlformats.org/drawingml/2006/picture">
+                <pic:pic xmlns:pic="http://schemas.openxmlformats.org/drawingml/2006/picture">
+                  <pic:nvPicPr>
+                    <pic:cNvPr id="1" name=""/>
+                    <pic:cNvPicPr/>
+                  </pic:nvPicPr>
+                  <pic:blipFill>
+                    <a:blip r:embed="rId32"/>
+                    <a:stretch>
+                      <a:fillRect/>
+                    </a:stretch>
+                  </pic:blipFill>
+                  <pic:spPr>
+                    <a:xfrm>
+                      <a:off x="0" y="0"/>
+                      <a:ext cx="5571308" cy="4383451"/>
+                    </a:xfrm>
+                    <a:prstGeom prst="rect">
+                      <a:avLst/>
+                    </a:prstGeom>
+                  </pic:spPr>
+                </pic:pic>
+              </a:graphicData>
+            </a:graphic>
+          </wp:inline>
+        </w:drawing>
+      </w:r>
+    </w:p>
+    <w:p>
+      <w:r>
+        <w:t>Sau khi Add Migration xong chúng ta sẽ update Database bằng cú pháp bên dưới, cũng xác định DbContext cụ thể</w:t>
+      </w:r>
+    </w:p>
+    <w:p>
+      <w:r>
+        <w:drawing>
+          <wp:inline distT="0" distB="0" distL="0" distR="0" wp14:anchorId="6A22B934" wp14:editId="14ADE23B">
+            <wp:extent cx="4133088" cy="1480614"/>
+            <wp:effectExtent l="0" t="0" r="1270" b="5715"/>
+            <wp:docPr id="30" name="Picture 30"/>
+            <wp:cNvGraphicFramePr>
+              <a:graphicFrameLocks xmlns:a="http://schemas.openxmlformats.org/drawingml/2006/main" noChangeAspect="1"/>
+            </wp:cNvGraphicFramePr>
+            <a:graphic xmlns:a="http://schemas.openxmlformats.org/drawingml/2006/main">
+              <a:graphicData uri="http://schemas.openxmlformats.org/drawingml/2006/picture">
+                <pic:pic xmlns:pic="http://schemas.openxmlformats.org/drawingml/2006/picture">
+                  <pic:nvPicPr>
+                    <pic:cNvPr id="1" name=""/>
+                    <pic:cNvPicPr/>
+                  </pic:nvPicPr>
+                  <pic:blipFill>
+                    <a:blip r:embed="rId33"/>
+                    <a:stretch>
+                      <a:fillRect/>
+                    </a:stretch>
+                  </pic:blipFill>
+                  <pic:spPr>
+                    <a:xfrm>
+                      <a:off x="0" y="0"/>
+                      <a:ext cx="4160282" cy="1490356"/>
+                    </a:xfrm>
+                    <a:prstGeom prst="rect">
+                      <a:avLst/>
+                    </a:prstGeom>
+                  </pic:spPr>
+                </pic:pic>
+              </a:graphicData>
+            </a:graphic>
+          </wp:inline>
+        </w:drawing>
+      </w:r>
+    </w:p>
+    <w:p>
+      <w:r>
+        <w:t xml:space="preserve">Khi mở cơ sở dữ liệu chúng ta sẽ thấy một mục  mới trong bảng Migration </w:t>
+      </w:r>
+    </w:p>
+    <w:p>
+      <w:r>
+        <w:lastRenderedPageBreak/>
+        <w:drawing>
+          <wp:inline distT="0" distB="0" distL="0" distR="0" wp14:anchorId="35189CC1" wp14:editId="6A9940A4">
+            <wp:extent cx="3328416" cy="1181229"/>
+            <wp:effectExtent l="0" t="0" r="5715" b="0"/>
+            <wp:docPr id="31" name="Picture 31"/>
+            <wp:cNvGraphicFramePr>
+              <a:graphicFrameLocks xmlns:a="http://schemas.openxmlformats.org/drawingml/2006/main" noChangeAspect="1"/>
+            </wp:cNvGraphicFramePr>
+            <a:graphic xmlns:a="http://schemas.openxmlformats.org/drawingml/2006/main">
+              <a:graphicData uri="http://schemas.openxmlformats.org/drawingml/2006/picture">
+                <pic:pic xmlns:pic="http://schemas.openxmlformats.org/drawingml/2006/picture">
+                  <pic:nvPicPr>
+                    <pic:cNvPr id="1" name=""/>
+                    <pic:cNvPicPr/>
+                  </pic:nvPicPr>
+                  <pic:blipFill>
+                    <a:blip r:embed="rId34"/>
+                    <a:stretch>
+                      <a:fillRect/>
+                    </a:stretch>
+                  </pic:blipFill>
+                  <pic:spPr>
+                    <a:xfrm>
+                      <a:off x="0" y="0"/>
+                      <a:ext cx="3382173" cy="1200307"/>
+                    </a:xfrm>
+                    <a:prstGeom prst="rect">
+                      <a:avLst/>
+                    </a:prstGeom>
+                  </pic:spPr>
+                </pic:pic>
+              </a:graphicData>
+            </a:graphic>
+          </wp:inline>
+        </w:drawing>
+      </w:r>
+    </w:p>
+    <w:p>
+      <w:r>
+        <w:t xml:space="preserve">Đồng thời các dữ liệu trong bảng Team cũng được thêm vào </w:t>
+      </w:r>
+    </w:p>
+    <w:p>
+      <w:r>
+        <w:drawing>
+          <wp:inline distT="0" distB="0" distL="0" distR="0" wp14:anchorId="04DF9E70" wp14:editId="20594EBA">
+            <wp:extent cx="4016045" cy="1672255"/>
+            <wp:effectExtent l="0" t="0" r="3810" b="4445"/>
+            <wp:docPr id="32" name="Picture 32"/>
+            <wp:cNvGraphicFramePr>
+              <a:graphicFrameLocks xmlns:a="http://schemas.openxmlformats.org/drawingml/2006/main" noChangeAspect="1"/>
+            </wp:cNvGraphicFramePr>
+            <a:graphic xmlns:a="http://schemas.openxmlformats.org/drawingml/2006/main">
+              <a:graphicData uri="http://schemas.openxmlformats.org/drawingml/2006/picture">
+                <pic:pic xmlns:pic="http://schemas.openxmlformats.org/drawingml/2006/picture">
+                  <pic:nvPicPr>
+                    <pic:cNvPr id="1" name=""/>
+                    <pic:cNvPicPr/>
+                  </pic:nvPicPr>
+                  <pic:blipFill>
+                    <a:blip r:embed="rId35"/>
+                    <a:stretch>
+                      <a:fillRect/>
+                    </a:stretch>
+                  </pic:blipFill>
+                  <pic:spPr>
+                    <a:xfrm>
+                      <a:off x="0" y="0"/>
+                      <a:ext cx="4028346" cy="1677377"/>
+                    </a:xfrm>
+                    <a:prstGeom prst="rect">
+                      <a:avLst/>
+                    </a:prstGeom>
+                  </pic:spPr>
+                </pic:pic>
+              </a:graphicData>
+            </a:graphic>
+          </wp:inline>
+        </w:drawing>
+      </w:r>
+    </w:p>
+    <w:p/>
+    <w:p>
+      <w:pPr>
+        <w:pStyle w:val="Heading1"/>
+      </w:pPr>
+      <w:r>
+        <w:t>Thêm tính năng ghi Log vào EF core dưới dạng Console</w:t>
+      </w:r>
+    </w:p>
+    <w:p>
+      <w:r>
+        <w:t xml:space="preserve">Ở phần phương thức OnConfiguring chúng ta sẽ thêm các tính năng ghi log các dữ liệu nhạy cảm ra màn hình console, nó đại diện cho các câu lệnh SQL khi chúng ta dùng Linq </w:t>
+      </w:r>
+    </w:p>
+    <w:p>
+      <w:r>
+        <w:drawing>
+          <wp:inline distT="0" distB="0" distL="0" distR="0" wp14:anchorId="5772D7A6" wp14:editId="169EC66F">
+            <wp:extent cx="5731510" cy="1202690"/>
+            <wp:effectExtent l="0" t="0" r="2540" b="0"/>
+            <wp:docPr id="33" name="Picture 33"/>
+            <wp:cNvGraphicFramePr>
+              <a:graphicFrameLocks xmlns:a="http://schemas.openxmlformats.org/drawingml/2006/main" noChangeAspect="1"/>
+            </wp:cNvGraphicFramePr>
+            <a:graphic xmlns:a="http://schemas.openxmlformats.org/drawingml/2006/main">
+              <a:graphicData uri="http://schemas.openxmlformats.org/drawingml/2006/picture">
+                <pic:pic xmlns:pic="http://schemas.openxmlformats.org/drawingml/2006/picture">
+                  <pic:nvPicPr>
+                    <pic:cNvPr id="1" name=""/>
+                    <pic:cNvPicPr/>
+                  </pic:nvPicPr>
+                  <pic:blipFill>
+                    <a:blip r:embed="rId36"/>
+                    <a:stretch>
+                      <a:fillRect/>
+                    </a:stretch>
+                  </pic:blipFill>
+                  <pic:spPr>
+                    <a:xfrm>
+                      <a:off x="0" y="0"/>
+                      <a:ext cx="5731510" cy="1202690"/>
+                    </a:xfrm>
+                    <a:prstGeom prst="rect">
+                      <a:avLst/>
+                    </a:prstGeom>
+                  </pic:spPr>
+                </pic:pic>
+              </a:graphicData>
+            </a:graphic>
+          </wp:inline>
+        </w:drawing>
+      </w:r>
+    </w:p>
+    <w:p/>
+    <w:p>
+      <w:pPr>
+        <w:pStyle w:val="Heading1"/>
+      </w:pPr>
+      <w:r>
+        <w:t xml:space="preserve">Truy vấn cơ bản </w:t>
+      </w:r>
+    </w:p>
+    <w:p>
+      <w:r>
+        <w:t>Ở project Console chúng ta sẽ thêm Reference đến project EFCore.Data để có thể làm việc với DbContext</w:t>
+      </w:r>
+    </w:p>
+    <w:p>
+      <w:r>
+        <w:drawing>
+          <wp:inline distT="0" distB="0" distL="0" distR="0" wp14:anchorId="7C9144C9" wp14:editId="3FCD4EA8">
+            <wp:extent cx="2857899" cy="1571844"/>
+            <wp:effectExtent l="0" t="0" r="0" b="9525"/>
+            <wp:docPr id="34" name="Picture 34"/>
+            <wp:cNvGraphicFramePr>
+              <a:graphicFrameLocks xmlns:a="http://schemas.openxmlformats.org/drawingml/2006/main" noChangeAspect="1"/>
+            </wp:cNvGraphicFramePr>
+            <a:graphic xmlns:a="http://schemas.openxmlformats.org/drawingml/2006/main">
+              <a:graphicData uri="http://schemas.openxmlformats.org/drawingml/2006/picture">
+                <pic:pic xmlns:pic="http://schemas.openxmlformats.org/drawingml/2006/picture">
+                  <pic:nvPicPr>
+                    <pic:cNvPr id="1" name=""/>
+                    <pic:cNvPicPr/>
+                  </pic:nvPicPr>
+                  <pic:blipFill>
+                    <a:blip r:embed="rId37"/>
+                    <a:stretch>
+                      <a:fillRect/>
+                    </a:stretch>
+                  </pic:blipFill>
+                  <pic:spPr>
+                    <a:xfrm>
+                      <a:off x="0" y="0"/>
+                      <a:ext cx="2857899" cy="1571844"/>
+                    </a:xfrm>
+                    <a:prstGeom prst="rect">
+                      <a:avLst/>
+                    </a:prstGeom>
+                  </pic:spPr>
+                </pic:pic>
+              </a:graphicData>
+            </a:graphic>
+          </wp:inline>
+        </w:drawing>
+      </w:r>
+    </w:p>
+    <w:p>
+      <w:r>
+        <w:t xml:space="preserve">Trong file Program.cs chúng ta thêm code sau </w:t>
+      </w:r>
+    </w:p>
+    <w:p>
+      <w:r>
+        <w:lastRenderedPageBreak/>
+        <w:t>Đoạn code này giúp tạo ra dbcontext , sau đó gọi dbset ra và chuyển các dữ liệu sang dạng  list</w:t>
+      </w:r>
+    </w:p>
+    <w:p/>
+    <w:p>
+      <w:r>
+        <w:drawing>
+          <wp:inline distT="0" distB="0" distL="0" distR="0" wp14:anchorId="79970913" wp14:editId="203D544F">
+            <wp:extent cx="5077534" cy="3238952"/>
+            <wp:effectExtent l="0" t="0" r="8890" b="0"/>
+            <wp:docPr id="36" name="Picture 36"/>
+            <wp:cNvGraphicFramePr>
+              <a:graphicFrameLocks xmlns:a="http://schemas.openxmlformats.org/drawingml/2006/main" noChangeAspect="1"/>
+            </wp:cNvGraphicFramePr>
+            <a:graphic xmlns:a="http://schemas.openxmlformats.org/drawingml/2006/main">
+              <a:graphicData uri="http://schemas.openxmlformats.org/drawingml/2006/picture">
+                <pic:pic xmlns:pic="http://schemas.openxmlformats.org/drawingml/2006/picture">
+                  <pic:nvPicPr>
+                    <pic:cNvPr id="1" name=""/>
+                    <pic:cNvPicPr/>
+                  </pic:nvPicPr>
+                  <pic:blipFill>
+                    <a:blip r:embed="rId38"/>
+                    <a:stretch>
+                      <a:fillRect/>
+                    </a:stretch>
+                  </pic:blipFill>
+                  <pic:spPr>
+                    <a:xfrm>
+                      <a:off x="0" y="0"/>
+                      <a:ext cx="5077534" cy="3238952"/>
+                    </a:xfrm>
+                    <a:prstGeom prst="rect">
+                      <a:avLst/>
+                    </a:prstGeom>
+                  </pic:spPr>
+                </pic:pic>
+              </a:graphicData>
+            </a:graphic>
+          </wp:inline>
+        </w:drawing>
+      </w:r>
+    </w:p>
+    <w:p>
+      <w:r>
+        <w:t xml:space="preserve">Cửa sổ console sẽ có dòng thông báo , dòng lệnh sql cụ thể và dòng kết quả </w:t>
+      </w:r>
+    </w:p>
+    <w:p>
+      <w:r>
+        <w:drawing>
+          <wp:inline distT="0" distB="0" distL="0" distR="0" wp14:anchorId="185B8C03" wp14:editId="2B8B8AD9">
+            <wp:extent cx="5731510" cy="2997200"/>
+            <wp:effectExtent l="0" t="0" r="2540" b="0"/>
+            <wp:docPr id="35" name="Picture 35"/>
+            <wp:cNvGraphicFramePr>
+              <a:graphicFrameLocks xmlns:a="http://schemas.openxmlformats.org/drawingml/2006/main" noChangeAspect="1"/>
+            </wp:cNvGraphicFramePr>
+            <a:graphic xmlns:a="http://schemas.openxmlformats.org/drawingml/2006/main">
+              <a:graphicData uri="http://schemas.openxmlformats.org/drawingml/2006/picture">
+                <pic:pic xmlns:pic="http://schemas.openxmlformats.org/drawingml/2006/picture">
+                  <pic:nvPicPr>
+                    <pic:cNvPr id="1" name=""/>
+                    <pic:cNvPicPr/>
+                  </pic:nvPicPr>
+                  <pic:blipFill>
+                    <a:blip r:embed="rId39"/>
+                    <a:stretch>
+                      <a:fillRect/>
+                    </a:stretch>
+                  </pic:blipFill>
+                  <pic:spPr>
+                    <a:xfrm>
+                      <a:off x="0" y="0"/>
+                      <a:ext cx="5731510" cy="2997200"/>
+                    </a:xfrm>
+                    <a:prstGeom prst="rect">
+                      <a:avLst/>
+                    </a:prstGeom>
+                  </pic:spPr>
+                </pic:pic>
+              </a:graphicData>
+            </a:graphic>
+          </wp:inline>
+        </w:drawing>
+      </w:r>
+    </w:p>
+    <w:p/>
+    <w:p>
+      <w:pPr>
+        <w:pStyle w:val="Heading1"/>
+      </w:pPr>
+      <w:r>
+        <w:t>D</w:t>
+      </w:r>
+      <w:r>
+        <w:t xml:space="preserve">ùng Async cho truy vấn </w:t>
+      </w:r>
+    </w:p>
+    <w:p>
+      <w:r>
+        <w:t>Sửa lại một ít truy vấn cũ sang async</w:t>
+      </w:r>
+    </w:p>
+    <w:p>
+      <w:r>
+        <w:lastRenderedPageBreak/>
+        <w:drawing>
+          <wp:inline distT="0" distB="0" distL="0" distR="0" wp14:anchorId="41924ECD" wp14:editId="236CF278">
+            <wp:extent cx="5496692" cy="4210638"/>
+            <wp:effectExtent l="0" t="0" r="0" b="0"/>
+            <wp:docPr id="39" name="Picture 39"/>
+            <wp:cNvGraphicFramePr>
+              <a:graphicFrameLocks xmlns:a="http://schemas.openxmlformats.org/drawingml/2006/main" noChangeAspect="1"/>
+            </wp:cNvGraphicFramePr>
+            <a:graphic xmlns:a="http://schemas.openxmlformats.org/drawingml/2006/main">
+              <a:graphicData uri="http://schemas.openxmlformats.org/drawingml/2006/picture">
+                <pic:pic xmlns:pic="http://schemas.openxmlformats.org/drawingml/2006/picture">
+                  <pic:nvPicPr>
+                    <pic:cNvPr id="1" name=""/>
+                    <pic:cNvPicPr/>
+                  </pic:nvPicPr>
+                  <pic:blipFill>
+                    <a:blip r:embed="rId40"/>
+                    <a:stretch>
+                      <a:fillRect/>
+                    </a:stretch>
+                  </pic:blipFill>
+                  <pic:spPr>
+                    <a:xfrm>
+                      <a:off x="0" y="0"/>
+                      <a:ext cx="5496692" cy="4210638"/>
+                    </a:xfrm>
+                    <a:prstGeom prst="rect">
+                      <a:avLst/>
+                    </a:prstGeom>
+                  </pic:spPr>
+                </pic:pic>
+              </a:graphicData>
+            </a:graphic>
+          </wp:inline>
+        </w:drawing>
+      </w:r>
+    </w:p>
+    <w:p>
+      <w:r>
+        <w:t>Truy vấn với một recorrd</w:t>
+      </w:r>
+    </w:p>
+    <w:p>
+      <w:r>
+        <w:drawing>
+          <wp:inline distT="0" distB="0" distL="0" distR="0" wp14:anchorId="2547B5C3" wp14:editId="2ED28E22">
+            <wp:extent cx="5731510" cy="2002790"/>
+            <wp:effectExtent l="0" t="0" r="2540" b="0"/>
+            <wp:docPr id="38" name="Picture 38"/>
+            <wp:cNvGraphicFramePr>
+              <a:graphicFrameLocks xmlns:a="http://schemas.openxmlformats.org/drawingml/2006/main" noChangeAspect="1"/>
+            </wp:cNvGraphicFramePr>
+            <a:graphic xmlns:a="http://schemas.openxmlformats.org/drawingml/2006/main">
+              <a:graphicData uri="http://schemas.openxmlformats.org/drawingml/2006/picture">
+                <pic:pic xmlns:pic="http://schemas.openxmlformats.org/drawingml/2006/picture">
+                  <pic:nvPicPr>
+                    <pic:cNvPr id="1" name=""/>
+                    <pic:cNvPicPr/>
+                  </pic:nvPicPr>
+                  <pic:blipFill>
+                    <a:blip r:embed="rId41"/>
+                    <a:stretch>
+                      <a:fillRect/>
+                    </a:stretch>
+                  </pic:blipFill>
+                  <pic:spPr>
+                    <a:xfrm>
+                      <a:off x="0" y="0"/>
+                      <a:ext cx="5731510" cy="2002790"/>
+                    </a:xfrm>
+                    <a:prstGeom prst="rect">
+                      <a:avLst/>
+                    </a:prstGeom>
+                  </pic:spPr>
+                </pic:pic>
+              </a:graphicData>
+            </a:graphic>
+          </wp:inline>
+        </w:drawing>
+      </w:r>
+    </w:p>
+    <w:p>
+      <w:r>
+        <w:lastRenderedPageBreak/>
+        <w:drawing>
+          <wp:inline distT="0" distB="0" distL="0" distR="0" wp14:anchorId="4CFB86F1" wp14:editId="2AAA58FD">
+            <wp:extent cx="5731510" cy="2661920"/>
+            <wp:effectExtent l="0" t="0" r="2540" b="5080"/>
+            <wp:docPr id="37" name="Picture 37"/>
+            <wp:cNvGraphicFramePr>
+              <a:graphicFrameLocks xmlns:a="http://schemas.openxmlformats.org/drawingml/2006/main" noChangeAspect="1"/>
+            </wp:cNvGraphicFramePr>
+            <a:graphic xmlns:a="http://schemas.openxmlformats.org/drawingml/2006/main">
+              <a:graphicData uri="http://schemas.openxmlformats.org/drawingml/2006/picture">
+                <pic:pic xmlns:pic="http://schemas.openxmlformats.org/drawingml/2006/picture">
+                  <pic:nvPicPr>
+                    <pic:cNvPr id="1" name=""/>
+                    <pic:cNvPicPr/>
+                  </pic:nvPicPr>
+                  <pic:blipFill>
+                    <a:blip r:embed="rId42"/>
+                    <a:stretch>
+                      <a:fillRect/>
+                    </a:stretch>
+                  </pic:blipFill>
+                  <pic:spPr>
+                    <a:xfrm>
+                      <a:off x="0" y="0"/>
+                      <a:ext cx="5731510" cy="2661920"/>
+                    </a:xfrm>
+                    <a:prstGeom prst="rect">
+                      <a:avLst/>
+                    </a:prstGeom>
+                  </pic:spPr>
+                </pic:pic>
+              </a:graphicData>
+            </a:graphic>
+          </wp:inline>
+        </w:drawing>
+      </w:r>
+    </w:p>
+    <w:p>
+      <w:r>
+        <w:t>Ngoài ra chúng ta có thể thử FirstOrDefault để tránh gặp lỗi nếu null</w:t>
+      </w:r>
+    </w:p>
+    <w:p>
+      <w:r>
+        <w:t>Các lệnh nên thử như single , find dùng để truy vấn rất thuận tiện</w:t>
+      </w:r>
+    </w:p>
+    <w:p/>
+    <w:p>
+      <w:pPr>
+        <w:pStyle w:val="Heading1"/>
+      </w:pPr>
       <w:bookmarkStart w:id="0" w:name="_GoBack"/>
-      <w:bookmarkEnd w:id="0"/>
-    </w:p>
+      <w:r>
+        <w:t xml:space="preserve">Bộ lọc dữ liệu </w:t>
+      </w:r>
+    </w:p>
+    <w:bookmarkEnd w:id="0"/>
+    <w:p>
+      <w:r>
+        <w:t>Chúng ta sẽ dùng where để tim ra tên đội bóng và in ra</w:t>
+      </w:r>
+    </w:p>
+    <w:p>
+      <w:r>
+        <w:drawing>
+          <wp:inline distT="0" distB="0" distL="0" distR="0" wp14:anchorId="685D66FA" wp14:editId="5B159F6D">
+            <wp:extent cx="5731510" cy="2517140"/>
+            <wp:effectExtent l="0" t="0" r="2540" b="0"/>
+            <wp:docPr id="40" name="Picture 40"/>
+            <wp:cNvGraphicFramePr>
+              <a:graphicFrameLocks xmlns:a="http://schemas.openxmlformats.org/drawingml/2006/main" noChangeAspect="1"/>
+            </wp:cNvGraphicFramePr>
+            <a:graphic xmlns:a="http://schemas.openxmlformats.org/drawingml/2006/main">
+              <a:graphicData uri="http://schemas.openxmlformats.org/drawingml/2006/picture">
+                <pic:pic xmlns:pic="http://schemas.openxmlformats.org/drawingml/2006/picture">
+                  <pic:nvPicPr>
+                    <pic:cNvPr id="1" name=""/>
+                    <pic:cNvPicPr/>
+                  </pic:nvPicPr>
+                  <pic:blipFill>
+                    <a:blip r:embed="rId43"/>
+                    <a:stretch>
+                      <a:fillRect/>
+                    </a:stretch>
+                  </pic:blipFill>
+                  <pic:spPr>
+                    <a:xfrm>
+                      <a:off x="0" y="0"/>
+                      <a:ext cx="5731510" cy="2517140"/>
+                    </a:xfrm>
+                    <a:prstGeom prst="rect">
+                      <a:avLst/>
+                    </a:prstGeom>
+                  </pic:spPr>
+                </pic:pic>
+              </a:graphicData>
+            </a:graphic>
+          </wp:inline>
+        </w:drawing>
+      </w:r>
+    </w:p>
+    <w:p>
+      <w:r>
+        <w:t xml:space="preserve">Kêt quả </w:t>
+      </w:r>
+    </w:p>
+    <w:p>
+      <w:r>
+        <w:lastRenderedPageBreak/>
+        <w:drawing>
+          <wp:inline distT="0" distB="0" distL="0" distR="0" wp14:anchorId="3E2E03F9" wp14:editId="4C3C84E7">
+            <wp:extent cx="5731510" cy="2997200"/>
+            <wp:effectExtent l="0" t="0" r="2540" b="0"/>
+            <wp:docPr id="41" name="Picture 41"/>
+            <wp:cNvGraphicFramePr>
+              <a:graphicFrameLocks xmlns:a="http://schemas.openxmlformats.org/drawingml/2006/main" noChangeAspect="1"/>
+            </wp:cNvGraphicFramePr>
+            <a:graphic xmlns:a="http://schemas.openxmlformats.org/drawingml/2006/main">
+              <a:graphicData uri="http://schemas.openxmlformats.org/drawingml/2006/picture">
+                <pic:pic xmlns:pic="http://schemas.openxmlformats.org/drawingml/2006/picture">
+                  <pic:nvPicPr>
+                    <pic:cNvPr id="1" name=""/>
+                    <pic:cNvPicPr/>
+                  </pic:nvPicPr>
+                  <pic:blipFill>
+                    <a:blip r:embed="rId44"/>
+                    <a:stretch>
+                      <a:fillRect/>
+                    </a:stretch>
+                  </pic:blipFill>
+                  <pic:spPr>
+                    <a:xfrm>
+                      <a:off x="0" y="0"/>
+                      <a:ext cx="5731510" cy="2997200"/>
+                    </a:xfrm>
+                    <a:prstGeom prst="rect">
+                      <a:avLst/>
+                    </a:prstGeom>
+                  </pic:spPr>
+                </pic:pic>
+              </a:graphicData>
+            </a:graphic>
+          </wp:inline>
+        </w:drawing>
+      </w:r>
+    </w:p>
+    <w:p/>
+    <w:p/>
     <w:sectPr>
-      <w:pgSz w:w="16838" w:h="23811" w:code="8"/>
+      <w:pgSz w:w="11906" w:h="16838" w:code="9"/>
       <w:pgMar w:top="1440" w:right="1440" w:bottom="1440" w:left="1440" w:header="720" w:footer="720" w:gutter="0"/>
       <w:cols w:space="720"/>
       <w:docGrid w:linePitch="360"/>
@@ -1490,6 +2309,27 @@
     <w:name w:val="Normal"/>
     <w:qFormat/>
   </w:style>
+  <w:style w:type="paragraph" w:styleId="Heading1">
+    <w:name w:val="heading 1"/>
+    <w:basedOn w:val="Normal"/>
+    <w:next w:val="Normal"/>
+    <w:link w:val="Heading1Char"/>
+    <w:uiPriority w:val="9"/>
+    <w:qFormat/>
+    <w:rsid w:val="004139CA"/>
+    <w:pPr>
+      <w:keepNext/>
+      <w:keepLines/>
+      <w:spacing w:before="240" w:after="0"/>
+      <w:outlineLvl w:val="0"/>
+    </w:pPr>
+    <w:rPr>
+      <w:rFonts w:asciiTheme="majorHAnsi" w:eastAsiaTheme="majorEastAsia" w:hAnsiTheme="majorHAnsi" w:cstheme="majorBidi"/>
+      <w:color w:val="2E74B5" w:themeColor="accent1" w:themeShade="BF"/>
+      <w:sz w:val="32"/>
+      <w:szCs w:val="32"/>
+    </w:rPr>
+  </w:style>
   <w:style w:type="character" w:default="1" w:styleId="DefaultParagraphFont">
     <w:name w:val="Default Paragraph Font"/>
     <w:uiPriority w:val="1"/>
@@ -1516,6 +2356,19 @@
     <w:uiPriority w:val="99"/>
     <w:semiHidden/>
     <w:unhideWhenUsed/>
+  </w:style>
+  <w:style w:type="character" w:customStyle="1" w:styleId="Heading1Char">
+    <w:name w:val="Heading 1 Char"/>
+    <w:basedOn w:val="DefaultParagraphFont"/>
+    <w:link w:val="Heading1"/>
+    <w:uiPriority w:val="9"/>
+    <w:rsid w:val="004139CA"/>
+    <w:rPr>
+      <w:rFonts w:asciiTheme="majorHAnsi" w:eastAsiaTheme="majorEastAsia" w:hAnsiTheme="majorHAnsi" w:cstheme="majorBidi"/>
+      <w:color w:val="2E74B5" w:themeColor="accent1" w:themeShade="BF"/>
+      <w:sz w:val="32"/>
+      <w:szCs w:val="32"/>
+    </w:rPr>
   </w:style>
 </w:styles>
 </file>
@@ -1786,7 +2639,7 @@
 </file>
 
 <file path=customXml/itemProps1.xml><?xml version="1.0" encoding="utf-8"?>
-<ds:datastoreItem xmlns:ds="http://schemas.openxmlformats.org/officeDocument/2006/customXml" ds:itemID="{81346308-58AB-4A1B-82EC-6A7DDFEB512C}">
+<ds:datastoreItem xmlns:ds="http://schemas.openxmlformats.org/officeDocument/2006/customXml" ds:itemID="{E1387C3D-8D4C-4A7E-B8C7-E2B270D3671C}">
   <ds:schemaRefs>
     <ds:schemaRef ds:uri="http://schemas.openxmlformats.org/officeDocument/2006/bibliography"/>
   </ds:schemaRefs>

</xml_diff>

<commit_message>
Update to video 40
</commit_message>
<xml_diff>
--- a/Documents/Notes.docx
+++ b/Documents/Notes.docx
@@ -1,6 +1,6 @@
 
 <file path=word/document.xml><?xml version="1.0" encoding="utf-8"?>
-<w:document xmlns:wpc="http://schemas.microsoft.com/office/word/2010/wordprocessingCanvas" xmlns:cx="http://schemas.microsoft.com/office/drawing/2014/chartex" xmlns:cx1="http://schemas.microsoft.com/office/drawing/2015/9/8/chartex" xmlns:mc="http://schemas.openxmlformats.org/markup-compatibility/2006" xmlns:o="urn:schemas-microsoft-com:office:office" xmlns:r="http://schemas.openxmlformats.org/officeDocument/2006/relationships" xmlns:m="http://schemas.openxmlformats.org/officeDocument/2006/math" xmlns:v="urn:schemas-microsoft-com:vml" xmlns:wp14="http://schemas.microsoft.com/office/word/2010/wordprocessingDrawing" xmlns:wp="http://schemas.openxmlformats.org/drawingml/2006/wordprocessingDrawing" xmlns:w10="urn:schemas-microsoft-com:office:word" xmlns:w="http://schemas.openxmlformats.org/wordprocessingml/2006/main" xmlns:w14="http://schemas.microsoft.com/office/word/2010/wordml" xmlns:w15="http://schemas.microsoft.com/office/word/2012/wordml" xmlns:w16se="http://schemas.microsoft.com/office/word/2015/wordml/symex" xmlns:wpg="http://schemas.microsoft.com/office/word/2010/wordprocessingGroup" xmlns:wpi="http://schemas.microsoft.com/office/word/2010/wordprocessingInk" xmlns:wne="http://schemas.microsoft.com/office/word/2006/wordml" xmlns:wps="http://schemas.microsoft.com/office/word/2010/wordprocessingShape" mc:Ignorable="w14 w15 w16se wp14">
+<w:document xmlns:wpc="http://schemas.microsoft.com/office/word/2010/wordprocessingCanvas" xmlns:cx="http://schemas.microsoft.com/office/drawing/2014/chartex" xmlns:cx1="http://schemas.microsoft.com/office/drawing/2015/9/8/chartex" xmlns:cx2="http://schemas.microsoft.com/office/drawing/2015/10/21/chartex" xmlns:cx3="http://schemas.microsoft.com/office/drawing/2016/5/9/chartex" xmlns:cx4="http://schemas.microsoft.com/office/drawing/2016/5/10/chartex" xmlns:cx5="http://schemas.microsoft.com/office/drawing/2016/5/11/chartex" xmlns:cx6="http://schemas.microsoft.com/office/drawing/2016/5/12/chartex" xmlns:cx7="http://schemas.microsoft.com/office/drawing/2016/5/13/chartex" xmlns:cx8="http://schemas.microsoft.com/office/drawing/2016/5/14/chartex" xmlns:mc="http://schemas.openxmlformats.org/markup-compatibility/2006" xmlns:aink="http://schemas.microsoft.com/office/drawing/2016/ink" xmlns:am3d="http://schemas.microsoft.com/office/drawing/2017/model3d" xmlns:o="urn:schemas-microsoft-com:office:office" xmlns:r="http://schemas.openxmlformats.org/officeDocument/2006/relationships" xmlns:m="http://schemas.openxmlformats.org/officeDocument/2006/math" xmlns:v="urn:schemas-microsoft-com:vml" xmlns:wp14="http://schemas.microsoft.com/office/word/2010/wordprocessingDrawing" xmlns:wp="http://schemas.openxmlformats.org/drawingml/2006/wordprocessingDrawing" xmlns:w10="urn:schemas-microsoft-com:office:word" xmlns:w="http://schemas.openxmlformats.org/wordprocessingml/2006/main" xmlns:w14="http://schemas.microsoft.com/office/word/2010/wordml" xmlns:w15="http://schemas.microsoft.com/office/word/2012/wordml" xmlns:w16cid="http://schemas.microsoft.com/office/word/2016/wordml/cid" xmlns:w16se="http://schemas.microsoft.com/office/word/2015/wordml/symex" xmlns:wpg="http://schemas.microsoft.com/office/word/2010/wordprocessingGroup" xmlns:wpi="http://schemas.microsoft.com/office/word/2010/wordprocessingInk" xmlns:wne="http://schemas.microsoft.com/office/word/2006/wordml" xmlns:wps="http://schemas.microsoft.com/office/word/2010/wordprocessingShape" mc:Ignorable="w14 w15 w16se w16cid wp14">
   <w:body>
     <w:p>
       <w:pPr>
@@ -1118,7 +1118,94 @@
         </w:drawing>
       </w:r>
     </w:p>
-    <w:p/>
+    <w:p>
+      <w:r>
+        <w:t>Thêm link trên project để mở database xem khi cần</w:t>
+      </w:r>
+    </w:p>
+    <w:p>
+      <w:r>
+        <w:drawing>
+          <wp:inline distT="0" distB="0" distL="0" distR="0" wp14:anchorId="525E9675" wp14:editId="11BEE91D">
+            <wp:extent cx="5731510" cy="1516380"/>
+            <wp:effectExtent l="0" t="0" r="2540" b="7620"/>
+            <wp:docPr id="52" name="Picture 52"/>
+            <wp:cNvGraphicFramePr>
+              <a:graphicFrameLocks xmlns:a="http://schemas.openxmlformats.org/drawingml/2006/main" noChangeAspect="1"/>
+            </wp:cNvGraphicFramePr>
+            <a:graphic xmlns:a="http://schemas.openxmlformats.org/drawingml/2006/main">
+              <a:graphicData uri="http://schemas.openxmlformats.org/drawingml/2006/picture">
+                <pic:pic xmlns:pic="http://schemas.openxmlformats.org/drawingml/2006/picture">
+                  <pic:nvPicPr>
+                    <pic:cNvPr id="1" name=""/>
+                    <pic:cNvPicPr/>
+                  </pic:nvPicPr>
+                  <pic:blipFill>
+                    <a:blip r:embed="rId29"/>
+                    <a:stretch>
+                      <a:fillRect/>
+                    </a:stretch>
+                  </pic:blipFill>
+                  <pic:spPr>
+                    <a:xfrm>
+                      <a:off x="0" y="0"/>
+                      <a:ext cx="5731510" cy="1516380"/>
+                    </a:xfrm>
+                    <a:prstGeom prst="rect">
+                      <a:avLst/>
+                    </a:prstGeom>
+                  </pic:spPr>
+                </pic:pic>
+              </a:graphicData>
+            </a:graphic>
+          </wp:inline>
+        </w:drawing>
+      </w:r>
+    </w:p>
+    <w:p>
+      <w:r>
+        <w:t>Chúng ta sẽ Add newitem với as link</w:t>
+      </w:r>
+    </w:p>
+    <w:p>
+      <w:r>
+        <w:drawing>
+          <wp:inline distT="0" distB="0" distL="0" distR="0" wp14:anchorId="67EF4CB6" wp14:editId="47FDC4A1">
+            <wp:extent cx="3781953" cy="2257740"/>
+            <wp:effectExtent l="0" t="0" r="9525" b="9525"/>
+            <wp:docPr id="53" name="Picture 53"/>
+            <wp:cNvGraphicFramePr>
+              <a:graphicFrameLocks xmlns:a="http://schemas.openxmlformats.org/drawingml/2006/main" noChangeAspect="1"/>
+            </wp:cNvGraphicFramePr>
+            <a:graphic xmlns:a="http://schemas.openxmlformats.org/drawingml/2006/main">
+              <a:graphicData uri="http://schemas.openxmlformats.org/drawingml/2006/picture">
+                <pic:pic xmlns:pic="http://schemas.openxmlformats.org/drawingml/2006/picture">
+                  <pic:nvPicPr>
+                    <pic:cNvPr id="1" name=""/>
+                    <pic:cNvPicPr/>
+                  </pic:nvPicPr>
+                  <pic:blipFill>
+                    <a:blip r:embed="rId30"/>
+                    <a:stretch>
+                      <a:fillRect/>
+                    </a:stretch>
+                  </pic:blipFill>
+                  <pic:spPr>
+                    <a:xfrm>
+                      <a:off x="0" y="0"/>
+                      <a:ext cx="3781953" cy="2257740"/>
+                    </a:xfrm>
+                    <a:prstGeom prst="rect">
+                      <a:avLst/>
+                    </a:prstGeom>
+                  </pic:spPr>
+                </pic:pic>
+              </a:graphicData>
+            </a:graphic>
+          </wp:inline>
+        </w:drawing>
+      </w:r>
+    </w:p>
     <w:p>
       <w:pPr>
         <w:pStyle w:val="Heading1"/>
@@ -1134,6 +1221,10 @@
     </w:p>
     <w:p>
       <w:r>
+        <w:rPr>
+          <w:noProof/>
+        </w:rPr>
+        <w:lastRenderedPageBreak/>
         <w:drawing>
           <wp:inline distT="0" distB="0" distL="0" distR="0" wp14:anchorId="18790A78" wp14:editId="3FDB2479">
             <wp:extent cx="4330598" cy="2727310"/>
@@ -1150,7 +1241,7 @@
                     <pic:cNvPicPr/>
                   </pic:nvPicPr>
                   <pic:blipFill>
-                    <a:blip r:embed="rId29"/>
+                    <a:blip r:embed="rId31"/>
                     <a:stretch>
                       <a:fillRect/>
                     </a:stretch>
@@ -1178,6 +1269,9 @@
     </w:p>
     <w:p>
       <w:r>
+        <w:rPr>
+          <w:noProof/>
+        </w:rPr>
         <w:drawing>
           <wp:inline distT="0" distB="0" distL="0" distR="0" wp14:anchorId="01F5CB4D" wp14:editId="4D963DBD">
             <wp:extent cx="3906317" cy="1079795"/>
@@ -1194,7 +1288,7 @@
                     <pic:cNvPicPr/>
                   </pic:nvPicPr>
                   <pic:blipFill>
-                    <a:blip r:embed="rId30"/>
+                    <a:blip r:embed="rId32"/>
                     <a:stretch>
                       <a:fillRect/>
                     </a:stretch>
@@ -1236,7 +1330,9 @@
     </w:p>
     <w:p>
       <w:r>
-        <w:lastRenderedPageBreak/>
+        <w:rPr>
+          <w:noProof/>
+        </w:rPr>
         <w:drawing>
           <wp:inline distT="0" distB="0" distL="0" distR="0" wp14:anchorId="77D7B09A" wp14:editId="73D720EF">
             <wp:extent cx="3515216" cy="971686"/>
@@ -1253,7 +1349,7 @@
                     <pic:cNvPicPr/>
                   </pic:nvPicPr>
                   <pic:blipFill>
-                    <a:blip r:embed="rId31"/>
+                    <a:blip r:embed="rId33"/>
                     <a:stretch>
                       <a:fillRect/>
                     </a:stretch>
@@ -1281,6 +1377,10 @@
     </w:p>
     <w:p>
       <w:r>
+        <w:rPr>
+          <w:noProof/>
+        </w:rPr>
+        <w:lastRenderedPageBreak/>
         <w:drawing>
           <wp:inline distT="0" distB="0" distL="0" distR="0" wp14:anchorId="438AE267" wp14:editId="0FB0380A">
             <wp:extent cx="5566867" cy="4379957"/>
@@ -1297,7 +1397,7 @@
                     <pic:cNvPicPr/>
                   </pic:nvPicPr>
                   <pic:blipFill>
-                    <a:blip r:embed="rId32"/>
+                    <a:blip r:embed="rId34"/>
                     <a:stretch>
                       <a:fillRect/>
                     </a:stretch>
@@ -1325,6 +1425,9 @@
     </w:p>
     <w:p>
       <w:r>
+        <w:rPr>
+          <w:noProof/>
+        </w:rPr>
         <w:drawing>
           <wp:inline distT="0" distB="0" distL="0" distR="0" wp14:anchorId="6A22B934" wp14:editId="14ADE23B">
             <wp:extent cx="4133088" cy="1480614"/>
@@ -1341,7 +1444,7 @@
                     <pic:cNvPicPr/>
                   </pic:nvPicPr>
                   <pic:blipFill>
-                    <a:blip r:embed="rId33"/>
+                    <a:blip r:embed="rId35"/>
                     <a:stretch>
                       <a:fillRect/>
                     </a:stretch>
@@ -1369,7 +1472,9 @@
     </w:p>
     <w:p>
       <w:r>
-        <w:lastRenderedPageBreak/>
+        <w:rPr>
+          <w:noProof/>
+        </w:rPr>
         <w:drawing>
           <wp:inline distT="0" distB="0" distL="0" distR="0" wp14:anchorId="35189CC1" wp14:editId="6A9940A4">
             <wp:extent cx="3328416" cy="1181229"/>
@@ -1386,7 +1491,7 @@
                     <pic:cNvPicPr/>
                   </pic:nvPicPr>
                   <pic:blipFill>
-                    <a:blip r:embed="rId34"/>
+                    <a:blip r:embed="rId36"/>
                     <a:stretch>
                       <a:fillRect/>
                     </a:stretch>
@@ -1414,6 +1519,10 @@
     </w:p>
     <w:p>
       <w:r>
+        <w:rPr>
+          <w:noProof/>
+        </w:rPr>
+        <w:lastRenderedPageBreak/>
         <w:drawing>
           <wp:inline distT="0" distB="0" distL="0" distR="0" wp14:anchorId="04DF9E70" wp14:editId="20594EBA">
             <wp:extent cx="4016045" cy="1672255"/>
@@ -1430,7 +1539,7 @@
                     <pic:cNvPicPr/>
                   </pic:nvPicPr>
                   <pic:blipFill>
-                    <a:blip r:embed="rId35"/>
+                    <a:blip r:embed="rId37"/>
                     <a:stretch>
                       <a:fillRect/>
                     </a:stretch>
@@ -1467,6 +1576,9 @@
     </w:p>
     <w:p>
       <w:r>
+        <w:rPr>
+          <w:noProof/>
+        </w:rPr>
         <w:drawing>
           <wp:inline distT="0" distB="0" distL="0" distR="0" wp14:anchorId="5772D7A6" wp14:editId="169EC66F">
             <wp:extent cx="5731510" cy="1202690"/>
@@ -1483,7 +1595,7 @@
                     <pic:cNvPicPr/>
                   </pic:nvPicPr>
                   <pic:blipFill>
-                    <a:blip r:embed="rId36"/>
+                    <a:blip r:embed="rId38"/>
                     <a:stretch>
                       <a:fillRect/>
                     </a:stretch>
@@ -1520,6 +1632,9 @@
     </w:p>
     <w:p>
       <w:r>
+        <w:rPr>
+          <w:noProof/>
+        </w:rPr>
         <w:drawing>
           <wp:inline distT="0" distB="0" distL="0" distR="0" wp14:anchorId="7C9144C9" wp14:editId="3FCD4EA8">
             <wp:extent cx="2857899" cy="1571844"/>
@@ -1536,7 +1651,7 @@
                     <pic:cNvPicPr/>
                   </pic:nvPicPr>
                   <pic:blipFill>
-                    <a:blip r:embed="rId37"/>
+                    <a:blip r:embed="rId39"/>
                     <a:stretch>
                       <a:fillRect/>
                     </a:stretch>
@@ -1564,13 +1679,16 @@
     </w:p>
     <w:p>
       <w:r>
+        <w:t>Đoạn code này giúp tạo ra dbcontext , sau đó gọi dbset ra và chuyển các dữ liệu sang dạng  list</w:t>
+      </w:r>
+    </w:p>
+    <w:p/>
+    <w:p>
+      <w:r>
+        <w:rPr>
+          <w:noProof/>
+        </w:rPr>
         <w:lastRenderedPageBreak/>
-        <w:t>Đoạn code này giúp tạo ra dbcontext , sau đó gọi dbset ra và chuyển các dữ liệu sang dạng  list</w:t>
-      </w:r>
-    </w:p>
-    <w:p/>
-    <w:p>
-      <w:r>
         <w:drawing>
           <wp:inline distT="0" distB="0" distL="0" distR="0" wp14:anchorId="79970913" wp14:editId="203D544F">
             <wp:extent cx="5077534" cy="3238952"/>
@@ -1587,7 +1705,7 @@
                     <pic:cNvPicPr/>
                   </pic:nvPicPr>
                   <pic:blipFill>
-                    <a:blip r:embed="rId38"/>
+                    <a:blip r:embed="rId40"/>
                     <a:stretch>
                       <a:fillRect/>
                     </a:stretch>
@@ -1615,6 +1733,9 @@
     </w:p>
     <w:p>
       <w:r>
+        <w:rPr>
+          <w:noProof/>
+        </w:rPr>
         <w:drawing>
           <wp:inline distT="0" distB="0" distL="0" distR="0" wp14:anchorId="185B8C03" wp14:editId="2B8B8AD9">
             <wp:extent cx="5731510" cy="2997200"/>
@@ -1631,7 +1752,7 @@
                     <pic:cNvPicPr/>
                   </pic:nvPicPr>
                   <pic:blipFill>
-                    <a:blip r:embed="rId39"/>
+                    <a:blip r:embed="rId41"/>
                     <a:stretch>
                       <a:fillRect/>
                     </a:stretch>
@@ -1671,6 +1792,9 @@
     </w:p>
     <w:p>
       <w:r>
+        <w:rPr>
+          <w:noProof/>
+        </w:rPr>
         <w:lastRenderedPageBreak/>
         <w:drawing>
           <wp:inline distT="0" distB="0" distL="0" distR="0" wp14:anchorId="41924ECD" wp14:editId="236CF278">
@@ -1688,7 +1812,7 @@
                     <pic:cNvPicPr/>
                   </pic:nvPicPr>
                   <pic:blipFill>
-                    <a:blip r:embed="rId40"/>
+                    <a:blip r:embed="rId42"/>
                     <a:stretch>
                       <a:fillRect/>
                     </a:stretch>
@@ -1716,6 +1840,9 @@
     </w:p>
     <w:p>
       <w:r>
+        <w:rPr>
+          <w:noProof/>
+        </w:rPr>
         <w:drawing>
           <wp:inline distT="0" distB="0" distL="0" distR="0" wp14:anchorId="2547B5C3" wp14:editId="2ED28E22">
             <wp:extent cx="5731510" cy="2002790"/>
@@ -1732,7 +1859,7 @@
                     <pic:cNvPicPr/>
                   </pic:nvPicPr>
                   <pic:blipFill>
-                    <a:blip r:embed="rId41"/>
+                    <a:blip r:embed="rId43"/>
                     <a:stretch>
                       <a:fillRect/>
                     </a:stretch>
@@ -1755,6 +1882,9 @@
     </w:p>
     <w:p>
       <w:r>
+        <w:rPr>
+          <w:noProof/>
+        </w:rPr>
         <w:lastRenderedPageBreak/>
         <w:drawing>
           <wp:inline distT="0" distB="0" distL="0" distR="0" wp14:anchorId="4CFB86F1" wp14:editId="2AAA58FD">
@@ -1772,7 +1902,7 @@
                     <pic:cNvPicPr/>
                   </pic:nvPicPr>
                   <pic:blipFill>
-                    <a:blip r:embed="rId42"/>
+                    <a:blip r:embed="rId44"/>
                     <a:stretch>
                       <a:fillRect/>
                     </a:stretch>
@@ -1808,12 +1938,10 @@
       <w:pPr>
         <w:pStyle w:val="Heading1"/>
       </w:pPr>
-      <w:bookmarkStart w:id="0" w:name="_GoBack"/>
       <w:r>
         <w:t xml:space="preserve">Bộ lọc dữ liệu </w:t>
       </w:r>
     </w:p>
-    <w:bookmarkEnd w:id="0"/>
     <w:p>
       <w:r>
         <w:t>Chúng ta sẽ dùng where để tim ra tên đội bóng và in ra</w:t>
@@ -1821,6 +1949,9 @@
     </w:p>
     <w:p>
       <w:r>
+        <w:rPr>
+          <w:noProof/>
+        </w:rPr>
         <w:drawing>
           <wp:inline distT="0" distB="0" distL="0" distR="0" wp14:anchorId="685D66FA" wp14:editId="5B159F6D">
             <wp:extent cx="5731510" cy="2517140"/>
@@ -1837,7 +1968,7 @@
                     <pic:cNvPicPr/>
                   </pic:nvPicPr>
                   <pic:blipFill>
-                    <a:blip r:embed="rId43"/>
+                    <a:blip r:embed="rId45"/>
                     <a:stretch>
                       <a:fillRect/>
                     </a:stretch>
@@ -1865,6 +1996,9 @@
     </w:p>
     <w:p>
       <w:r>
+        <w:rPr>
+          <w:noProof/>
+        </w:rPr>
         <w:lastRenderedPageBreak/>
         <w:drawing>
           <wp:inline distT="0" distB="0" distL="0" distR="0" wp14:anchorId="3E2E03F9" wp14:editId="4C3C84E7">
@@ -1882,7 +2016,7 @@
                     <pic:cNvPicPr/>
                   </pic:nvPicPr>
                   <pic:blipFill>
-                    <a:blip r:embed="rId44"/>
+                    <a:blip r:embed="rId46"/>
                     <a:stretch>
                       <a:fillRect/>
                     </a:stretch>
@@ -1904,6 +2038,964 @@
       </w:r>
     </w:p>
     <w:p/>
+    <w:p>
+      <w:pPr>
+        <w:pStyle w:val="Heading1"/>
+      </w:pPr>
+      <w:r>
+        <w:t xml:space="preserve">Cách cập nhật lại DB khi </w:t>
+      </w:r>
+      <w:r>
+        <w:t>kéo source từ Git về</w:t>
+      </w:r>
+    </w:p>
+    <w:p/>
+    <w:p>
+      <w:r>
+        <w:t>Sử dụng command : Update-Database</w:t>
+      </w:r>
+    </w:p>
+    <w:p>
+      <w:pPr>
+        <w:pStyle w:val="Heading1"/>
+      </w:pPr>
+      <w:r>
+        <w:t xml:space="preserve">Các bộ lọc dữ liệu bổ sung Contains, Like </w:t>
+      </w:r>
+    </w:p>
+    <w:p>
+      <w:r>
+        <w:t xml:space="preserve">Tìm kiếm theo thuật ngữ </w:t>
+      </w:r>
+    </w:p>
+    <w:p>
+      <w:r>
+        <w:t>Sử dụng Contains để kiếm một cụm từ không cần nguyên văn</w:t>
+      </w:r>
+    </w:p>
+    <w:p>
+      <w:r>
+        <w:t>Ví dụ khi search từ  “ FC” thì sẽ show ra tất cả các kết quả tên có chứa cụm “FC”</w:t>
+      </w:r>
+    </w:p>
+    <w:p>
+      <w:r>
+        <w:drawing>
+          <wp:inline distT="0" distB="0" distL="0" distR="0" wp14:anchorId="7228FFC8" wp14:editId="5E1FFB82">
+            <wp:extent cx="5731510" cy="1734820"/>
+            <wp:effectExtent l="0" t="0" r="2540" b="0"/>
+            <wp:docPr id="25" name="Picture 25"/>
+            <wp:cNvGraphicFramePr>
+              <a:graphicFrameLocks xmlns:a="http://schemas.openxmlformats.org/drawingml/2006/main" noChangeAspect="1"/>
+            </wp:cNvGraphicFramePr>
+            <a:graphic xmlns:a="http://schemas.openxmlformats.org/drawingml/2006/main">
+              <a:graphicData uri="http://schemas.openxmlformats.org/drawingml/2006/picture">
+                <pic:pic xmlns:pic="http://schemas.openxmlformats.org/drawingml/2006/picture">
+                  <pic:nvPicPr>
+                    <pic:cNvPr id="1" name=""/>
+                    <pic:cNvPicPr/>
+                  </pic:nvPicPr>
+                  <pic:blipFill>
+                    <a:blip r:embed="rId47"/>
+                    <a:stretch>
+                      <a:fillRect/>
+                    </a:stretch>
+                  </pic:blipFill>
+                  <pic:spPr>
+                    <a:xfrm>
+                      <a:off x="0" y="0"/>
+                      <a:ext cx="5731510" cy="1734820"/>
+                    </a:xfrm>
+                    <a:prstGeom prst="rect">
+                      <a:avLst/>
+                    </a:prstGeom>
+                  </pic:spPr>
+                </pic:pic>
+              </a:graphicData>
+            </a:graphic>
+          </wp:inline>
+        </w:drawing>
+      </w:r>
+    </w:p>
+    <w:p>
+      <w:r>
+        <w:drawing>
+          <wp:inline distT="0" distB="0" distL="0" distR="0" wp14:anchorId="5231A7E5" wp14:editId="58895F36">
+            <wp:extent cx="5731510" cy="1432560"/>
+            <wp:effectExtent l="0" t="0" r="2540" b="0"/>
+            <wp:docPr id="42" name="Picture 42"/>
+            <wp:cNvGraphicFramePr>
+              <a:graphicFrameLocks xmlns:a="http://schemas.openxmlformats.org/drawingml/2006/main" noChangeAspect="1"/>
+            </wp:cNvGraphicFramePr>
+            <a:graphic xmlns:a="http://schemas.openxmlformats.org/drawingml/2006/main">
+              <a:graphicData uri="http://schemas.openxmlformats.org/drawingml/2006/picture">
+                <pic:pic xmlns:pic="http://schemas.openxmlformats.org/drawingml/2006/picture">
+                  <pic:nvPicPr>
+                    <pic:cNvPr id="1" name=""/>
+                    <pic:cNvPicPr/>
+                  </pic:nvPicPr>
+                  <pic:blipFill>
+                    <a:blip r:embed="rId48"/>
+                    <a:stretch>
+                      <a:fillRect/>
+                    </a:stretch>
+                  </pic:blipFill>
+                  <pic:spPr>
+                    <a:xfrm>
+                      <a:off x="0" y="0"/>
+                      <a:ext cx="5731510" cy="1432560"/>
+                    </a:xfrm>
+                    <a:prstGeom prst="rect">
+                      <a:avLst/>
+                    </a:prstGeom>
+                  </pic:spPr>
+                </pic:pic>
+              </a:graphicData>
+            </a:graphic>
+          </wp:inline>
+        </w:drawing>
+      </w:r>
+    </w:p>
+    <w:p/>
+    <w:p>
+      <w:r>
+        <w:t>Tìm kiếm dùng hàm có sẵn trong EF, ví dụ như hàm Like</w:t>
+      </w:r>
+    </w:p>
+    <w:p>
+      <w:r>
+        <w:drawing>
+          <wp:inline distT="0" distB="0" distL="0" distR="0" wp14:anchorId="5B088559" wp14:editId="08A3C980">
+            <wp:extent cx="5731510" cy="1676400"/>
+            <wp:effectExtent l="0" t="0" r="2540" b="0"/>
+            <wp:docPr id="45" name="Picture 45"/>
+            <wp:cNvGraphicFramePr>
+              <a:graphicFrameLocks xmlns:a="http://schemas.openxmlformats.org/drawingml/2006/main" noChangeAspect="1"/>
+            </wp:cNvGraphicFramePr>
+            <a:graphic xmlns:a="http://schemas.openxmlformats.org/drawingml/2006/main">
+              <a:graphicData uri="http://schemas.openxmlformats.org/drawingml/2006/picture">
+                <pic:pic xmlns:pic="http://schemas.openxmlformats.org/drawingml/2006/picture">
+                  <pic:nvPicPr>
+                    <pic:cNvPr id="1" name=""/>
+                    <pic:cNvPicPr/>
+                  </pic:nvPicPr>
+                  <pic:blipFill>
+                    <a:blip r:embed="rId49"/>
+                    <a:stretch>
+                      <a:fillRect/>
+                    </a:stretch>
+                  </pic:blipFill>
+                  <pic:spPr>
+                    <a:xfrm>
+                      <a:off x="0" y="0"/>
+                      <a:ext cx="5731510" cy="1676400"/>
+                    </a:xfrm>
+                    <a:prstGeom prst="rect">
+                      <a:avLst/>
+                    </a:prstGeom>
+                  </pic:spPr>
+                </pic:pic>
+              </a:graphicData>
+            </a:graphic>
+          </wp:inline>
+        </w:drawing>
+      </w:r>
+    </w:p>
+    <w:p>
+      <w:r>
+        <w:drawing>
+          <wp:inline distT="0" distB="0" distL="0" distR="0" wp14:anchorId="6ADD4505" wp14:editId="5BA4FA09">
+            <wp:extent cx="5731510" cy="2382520"/>
+            <wp:effectExtent l="0" t="0" r="2540" b="0"/>
+            <wp:docPr id="44" name="Picture 44"/>
+            <wp:cNvGraphicFramePr>
+              <a:graphicFrameLocks xmlns:a="http://schemas.openxmlformats.org/drawingml/2006/main" noChangeAspect="1"/>
+            </wp:cNvGraphicFramePr>
+            <a:graphic xmlns:a="http://schemas.openxmlformats.org/drawingml/2006/main">
+              <a:graphicData uri="http://schemas.openxmlformats.org/drawingml/2006/picture">
+                <pic:pic xmlns:pic="http://schemas.openxmlformats.org/drawingml/2006/picture">
+                  <pic:nvPicPr>
+                    <pic:cNvPr id="1" name=""/>
+                    <pic:cNvPicPr/>
+                  </pic:nvPicPr>
+                  <pic:blipFill>
+                    <a:blip r:embed="rId50"/>
+                    <a:stretch>
+                      <a:fillRect/>
+                    </a:stretch>
+                  </pic:blipFill>
+                  <pic:spPr>
+                    <a:xfrm>
+                      <a:off x="0" y="0"/>
+                      <a:ext cx="5731510" cy="2382520"/>
+                    </a:xfrm>
+                    <a:prstGeom prst="rect">
+                      <a:avLst/>
+                    </a:prstGeom>
+                  </pic:spPr>
+                </pic:pic>
+              </a:graphicData>
+            </a:graphic>
+          </wp:inline>
+        </w:drawing>
+      </w:r>
+    </w:p>
+    <w:p>
+      <w:r>
+        <w:t xml:space="preserve">Đồng nghĩa với câu lệnh SQL: select </w:t>
+      </w:r>
+      <w:r>
+        <w:t>* from teams where name like ‘%FC%’</w:t>
+      </w:r>
+    </w:p>
+    <w:p/>
+    <w:p>
+      <w:r>
+        <w:t>Phương pháp thay thế cú pháp Linq ( nói sau – không nên dùng vì ngược với SQL , gây rối)</w:t>
+      </w:r>
+    </w:p>
+    <w:p/>
+    <w:p>
+      <w:pPr>
+        <w:pStyle w:val="Heading1"/>
+      </w:pPr>
+      <w:r>
+        <w:t>Một số phương thức tổng hợp dữ liệu</w:t>
+      </w:r>
+    </w:p>
+    <w:p/>
+    <w:p>
+      <w:r>
+        <w:t>Đếm với hàm CountAsync</w:t>
+      </w:r>
+      <w:r>
+        <w:t xml:space="preserve"> </w:t>
+      </w:r>
+    </w:p>
+    <w:p>
+      <w:r>
+        <w:t>Hàm 1 : đếm tất các Teams</w:t>
+      </w:r>
+    </w:p>
+    <w:p>
+      <w:r>
+        <w:t>Hàm 2: đếm team có ID = 1</w:t>
+      </w:r>
+    </w:p>
+    <w:p>
+      <w:r>
+        <w:drawing>
+          <wp:inline distT="0" distB="0" distL="0" distR="0" wp14:anchorId="1B0373AA" wp14:editId="40C9C210">
+            <wp:extent cx="5731510" cy="1212215"/>
+            <wp:effectExtent l="0" t="0" r="2540" b="6985"/>
+            <wp:docPr id="46" name="Picture 46"/>
+            <wp:cNvGraphicFramePr>
+              <a:graphicFrameLocks xmlns:a="http://schemas.openxmlformats.org/drawingml/2006/main" noChangeAspect="1"/>
+            </wp:cNvGraphicFramePr>
+            <a:graphic xmlns:a="http://schemas.openxmlformats.org/drawingml/2006/main">
+              <a:graphicData uri="http://schemas.openxmlformats.org/drawingml/2006/picture">
+                <pic:pic xmlns:pic="http://schemas.openxmlformats.org/drawingml/2006/picture">
+                  <pic:nvPicPr>
+                    <pic:cNvPr id="1" name=""/>
+                    <pic:cNvPicPr/>
+                  </pic:nvPicPr>
+                  <pic:blipFill>
+                    <a:blip r:embed="rId51"/>
+                    <a:stretch>
+                      <a:fillRect/>
+                    </a:stretch>
+                  </pic:blipFill>
+                  <pic:spPr>
+                    <a:xfrm>
+                      <a:off x="0" y="0"/>
+                      <a:ext cx="5731510" cy="1212215"/>
+                    </a:xfrm>
+                    <a:prstGeom prst="rect">
+                      <a:avLst/>
+                    </a:prstGeom>
+                  </pic:spPr>
+                </pic:pic>
+              </a:graphicData>
+            </a:graphic>
+          </wp:inline>
+        </w:drawing>
+      </w:r>
+    </w:p>
+    <w:p>
+      <w:r>
+        <w:lastRenderedPageBreak/>
+        <w:drawing>
+          <wp:inline distT="0" distB="0" distL="0" distR="0" wp14:anchorId="678ADBF8" wp14:editId="005AF609">
+            <wp:extent cx="5731510" cy="2165350"/>
+            <wp:effectExtent l="0" t="0" r="2540" b="6350"/>
+            <wp:docPr id="47" name="Picture 47"/>
+            <wp:cNvGraphicFramePr>
+              <a:graphicFrameLocks xmlns:a="http://schemas.openxmlformats.org/drawingml/2006/main" noChangeAspect="1"/>
+            </wp:cNvGraphicFramePr>
+            <a:graphic xmlns:a="http://schemas.openxmlformats.org/drawingml/2006/main">
+              <a:graphicData uri="http://schemas.openxmlformats.org/drawingml/2006/picture">
+                <pic:pic xmlns:pic="http://schemas.openxmlformats.org/drawingml/2006/picture">
+                  <pic:nvPicPr>
+                    <pic:cNvPr id="1" name=""/>
+                    <pic:cNvPicPr/>
+                  </pic:nvPicPr>
+                  <pic:blipFill>
+                    <a:blip r:embed="rId52"/>
+                    <a:stretch>
+                      <a:fillRect/>
+                    </a:stretch>
+                  </pic:blipFill>
+                  <pic:spPr>
+                    <a:xfrm>
+                      <a:off x="0" y="0"/>
+                      <a:ext cx="5731510" cy="2165350"/>
+                    </a:xfrm>
+                    <a:prstGeom prst="rect">
+                      <a:avLst/>
+                    </a:prstGeom>
+                  </pic:spPr>
+                </pic:pic>
+              </a:graphicData>
+            </a:graphic>
+          </wp:inline>
+        </w:drawing>
+      </w:r>
+    </w:p>
+    <w:p/>
+    <w:p>
+      <w:r>
+        <w:t>Hàm Max, Min Avg để tìm lớn nhất bé nhất và trung bình</w:t>
+      </w:r>
+    </w:p>
+    <w:p>
+      <w:r>
+        <w:drawing>
+          <wp:inline distT="0" distB="0" distL="0" distR="0" wp14:anchorId="03ADFE56" wp14:editId="04848C02">
+            <wp:extent cx="5731510" cy="2418715"/>
+            <wp:effectExtent l="0" t="0" r="2540" b="635"/>
+            <wp:docPr id="49" name="Picture 49"/>
+            <wp:cNvGraphicFramePr>
+              <a:graphicFrameLocks xmlns:a="http://schemas.openxmlformats.org/drawingml/2006/main" noChangeAspect="1"/>
+            </wp:cNvGraphicFramePr>
+            <a:graphic xmlns:a="http://schemas.openxmlformats.org/drawingml/2006/main">
+              <a:graphicData uri="http://schemas.openxmlformats.org/drawingml/2006/picture">
+                <pic:pic xmlns:pic="http://schemas.openxmlformats.org/drawingml/2006/picture">
+                  <pic:nvPicPr>
+                    <pic:cNvPr id="1" name=""/>
+                    <pic:cNvPicPr/>
+                  </pic:nvPicPr>
+                  <pic:blipFill>
+                    <a:blip r:embed="rId53"/>
+                    <a:stretch>
+                      <a:fillRect/>
+                    </a:stretch>
+                  </pic:blipFill>
+                  <pic:spPr>
+                    <a:xfrm>
+                      <a:off x="0" y="0"/>
+                      <a:ext cx="5731510" cy="2418715"/>
+                    </a:xfrm>
+                    <a:prstGeom prst="rect">
+                      <a:avLst/>
+                    </a:prstGeom>
+                  </pic:spPr>
+                </pic:pic>
+              </a:graphicData>
+            </a:graphic>
+          </wp:inline>
+        </w:drawing>
+      </w:r>
+    </w:p>
+    <w:p>
+      <w:r>
+        <w:drawing>
+          <wp:inline distT="0" distB="0" distL="0" distR="0" wp14:anchorId="1D29861A" wp14:editId="181F0C05">
+            <wp:extent cx="5731510" cy="2115820"/>
+            <wp:effectExtent l="0" t="0" r="2540" b="0"/>
+            <wp:docPr id="48" name="Picture 48"/>
+            <wp:cNvGraphicFramePr>
+              <a:graphicFrameLocks xmlns:a="http://schemas.openxmlformats.org/drawingml/2006/main" noChangeAspect="1"/>
+            </wp:cNvGraphicFramePr>
+            <a:graphic xmlns:a="http://schemas.openxmlformats.org/drawingml/2006/main">
+              <a:graphicData uri="http://schemas.openxmlformats.org/drawingml/2006/picture">
+                <pic:pic xmlns:pic="http://schemas.openxmlformats.org/drawingml/2006/picture">
+                  <pic:nvPicPr>
+                    <pic:cNvPr id="1" name=""/>
+                    <pic:cNvPicPr/>
+                  </pic:nvPicPr>
+                  <pic:blipFill>
+                    <a:blip r:embed="rId54"/>
+                    <a:stretch>
+                      <a:fillRect/>
+                    </a:stretch>
+                  </pic:blipFill>
+                  <pic:spPr>
+                    <a:xfrm>
+                      <a:off x="0" y="0"/>
+                      <a:ext cx="5731510" cy="2115820"/>
+                    </a:xfrm>
+                    <a:prstGeom prst="rect">
+                      <a:avLst/>
+                    </a:prstGeom>
+                  </pic:spPr>
+                </pic:pic>
+              </a:graphicData>
+            </a:graphic>
+          </wp:inline>
+        </w:drawing>
+      </w:r>
+    </w:p>
+    <w:p/>
+    <w:p>
+      <w:pPr>
+        <w:pStyle w:val="Heading1"/>
+      </w:pPr>
+      <w:r>
+        <w:t xml:space="preserve">Nhóm dữ liệu với </w:t>
+      </w:r>
+      <w:r>
+        <w:t>GroupBy</w:t>
+      </w:r>
+    </w:p>
+    <w:p>
+      <w:r>
+        <w:t>Để trực quan hơn chúng ta thêm một cấp độ cho đội bóng và sau đó cập nhật database để thêm</w:t>
+      </w:r>
+    </w:p>
+    <w:p>
+      <w:r>
+        <w:lastRenderedPageBreak/>
+        <w:drawing>
+          <wp:inline distT="0" distB="0" distL="0" distR="0" wp14:anchorId="29CEA0DE" wp14:editId="60A83080">
+            <wp:extent cx="5731510" cy="4361815"/>
+            <wp:effectExtent l="0" t="0" r="2540" b="635"/>
+            <wp:docPr id="50" name="Picture 50"/>
+            <wp:cNvGraphicFramePr>
+              <a:graphicFrameLocks xmlns:a="http://schemas.openxmlformats.org/drawingml/2006/main" noChangeAspect="1"/>
+            </wp:cNvGraphicFramePr>
+            <a:graphic xmlns:a="http://schemas.openxmlformats.org/drawingml/2006/main">
+              <a:graphicData uri="http://schemas.openxmlformats.org/drawingml/2006/picture">
+                <pic:pic xmlns:pic="http://schemas.openxmlformats.org/drawingml/2006/picture">
+                  <pic:nvPicPr>
+                    <pic:cNvPr id="1" name=""/>
+                    <pic:cNvPicPr/>
+                  </pic:nvPicPr>
+                  <pic:blipFill>
+                    <a:blip r:embed="rId55"/>
+                    <a:stretch>
+                      <a:fillRect/>
+                    </a:stretch>
+                  </pic:blipFill>
+                  <pic:spPr>
+                    <a:xfrm>
+                      <a:off x="0" y="0"/>
+                      <a:ext cx="5731510" cy="4361815"/>
+                    </a:xfrm>
+                    <a:prstGeom prst="rect">
+                      <a:avLst/>
+                    </a:prstGeom>
+                  </pic:spPr>
+                </pic:pic>
+              </a:graphicData>
+            </a:graphic>
+          </wp:inline>
+        </w:drawing>
+      </w:r>
+    </w:p>
+    <w:p>
+      <w:r>
+        <w:drawing>
+          <wp:inline distT="0" distB="0" distL="0" distR="0" wp14:anchorId="35093919" wp14:editId="4823CCEF">
+            <wp:extent cx="5731510" cy="1939925"/>
+            <wp:effectExtent l="0" t="0" r="2540" b="3175"/>
+            <wp:docPr id="51" name="Picture 51"/>
+            <wp:cNvGraphicFramePr>
+              <a:graphicFrameLocks xmlns:a="http://schemas.openxmlformats.org/drawingml/2006/main" noChangeAspect="1"/>
+            </wp:cNvGraphicFramePr>
+            <a:graphic xmlns:a="http://schemas.openxmlformats.org/drawingml/2006/main">
+              <a:graphicData uri="http://schemas.openxmlformats.org/drawingml/2006/picture">
+                <pic:pic xmlns:pic="http://schemas.openxmlformats.org/drawingml/2006/picture">
+                  <pic:nvPicPr>
+                    <pic:cNvPr id="1" name=""/>
+                    <pic:cNvPicPr/>
+                  </pic:nvPicPr>
+                  <pic:blipFill>
+                    <a:blip r:embed="rId56"/>
+                    <a:stretch>
+                      <a:fillRect/>
+                    </a:stretch>
+                  </pic:blipFill>
+                  <pic:spPr>
+                    <a:xfrm>
+                      <a:off x="0" y="0"/>
+                      <a:ext cx="5731510" cy="1939925"/>
+                    </a:xfrm>
+                    <a:prstGeom prst="rect">
+                      <a:avLst/>
+                    </a:prstGeom>
+                  </pic:spPr>
+                </pic:pic>
+              </a:graphicData>
+            </a:graphic>
+          </wp:inline>
+        </w:drawing>
+      </w:r>
+    </w:p>
+    <w:p>
+      <w:r>
+        <w:drawing>
+          <wp:inline distT="0" distB="0" distL="0" distR="0" wp14:anchorId="20C6B44C" wp14:editId="43AE4F4F">
+            <wp:extent cx="3012141" cy="2069163"/>
+            <wp:effectExtent l="0" t="0" r="0" b="7620"/>
+            <wp:docPr id="55" name="Picture 55"/>
+            <wp:cNvGraphicFramePr>
+              <a:graphicFrameLocks xmlns:a="http://schemas.openxmlformats.org/drawingml/2006/main" noChangeAspect="1"/>
+            </wp:cNvGraphicFramePr>
+            <a:graphic xmlns:a="http://schemas.openxmlformats.org/drawingml/2006/main">
+              <a:graphicData uri="http://schemas.openxmlformats.org/drawingml/2006/picture">
+                <pic:pic xmlns:pic="http://schemas.openxmlformats.org/drawingml/2006/picture">
+                  <pic:nvPicPr>
+                    <pic:cNvPr id="1" name=""/>
+                    <pic:cNvPicPr/>
+                  </pic:nvPicPr>
+                  <pic:blipFill>
+                    <a:blip r:embed="rId57"/>
+                    <a:stretch>
+                      <a:fillRect/>
+                    </a:stretch>
+                  </pic:blipFill>
+                  <pic:spPr>
+                    <a:xfrm>
+                      <a:off x="0" y="0"/>
+                      <a:ext cx="3029134" cy="2080836"/>
+                    </a:xfrm>
+                    <a:prstGeom prst="rect">
+                      <a:avLst/>
+                    </a:prstGeom>
+                  </pic:spPr>
+                </pic:pic>
+              </a:graphicData>
+            </a:graphic>
+          </wp:inline>
+        </w:drawing>
+      </w:r>
+    </w:p>
+    <w:p>
+      <w:r>
+        <w:lastRenderedPageBreak/>
+        <w:drawing>
+          <wp:inline distT="0" distB="0" distL="0" distR="0" wp14:anchorId="3F2D3DD4" wp14:editId="10900E59">
+            <wp:extent cx="3334871" cy="1285177"/>
+            <wp:effectExtent l="0" t="0" r="0" b="0"/>
+            <wp:docPr id="56" name="Picture 56"/>
+            <wp:cNvGraphicFramePr>
+              <a:graphicFrameLocks xmlns:a="http://schemas.openxmlformats.org/drawingml/2006/main" noChangeAspect="1"/>
+            </wp:cNvGraphicFramePr>
+            <a:graphic xmlns:a="http://schemas.openxmlformats.org/drawingml/2006/main">
+              <a:graphicData uri="http://schemas.openxmlformats.org/drawingml/2006/picture">
+                <pic:pic xmlns:pic="http://schemas.openxmlformats.org/drawingml/2006/picture">
+                  <pic:nvPicPr>
+                    <pic:cNvPr id="1" name=""/>
+                    <pic:cNvPicPr/>
+                  </pic:nvPicPr>
+                  <pic:blipFill>
+                    <a:blip r:embed="rId58"/>
+                    <a:stretch>
+                      <a:fillRect/>
+                    </a:stretch>
+                  </pic:blipFill>
+                  <pic:spPr>
+                    <a:xfrm>
+                      <a:off x="0" y="0"/>
+                      <a:ext cx="3420187" cy="1318056"/>
+                    </a:xfrm>
+                    <a:prstGeom prst="rect">
+                      <a:avLst/>
+                    </a:prstGeom>
+                  </pic:spPr>
+                </pic:pic>
+              </a:graphicData>
+            </a:graphic>
+          </wp:inline>
+        </w:drawing>
+      </w:r>
+    </w:p>
+    <w:p/>
+    <w:p>
+      <w:r>
+        <w:t xml:space="preserve">Ở đây </w:t>
+      </w:r>
+      <w:r>
+        <w:t>có thêm Level cho các đội bóng chúng ta sẽ nhóm theo Level</w:t>
+      </w:r>
+    </w:p>
+    <w:p>
+      <w:r>
+        <w:drawing>
+          <wp:inline distT="0" distB="0" distL="0" distR="0" wp14:anchorId="2DC1E780" wp14:editId="13588332">
+            <wp:extent cx="5731510" cy="1890395"/>
+            <wp:effectExtent l="0" t="0" r="2540" b="0"/>
+            <wp:docPr id="57" name="Picture 57"/>
+            <wp:cNvGraphicFramePr>
+              <a:graphicFrameLocks xmlns:a="http://schemas.openxmlformats.org/drawingml/2006/main" noChangeAspect="1"/>
+            </wp:cNvGraphicFramePr>
+            <a:graphic xmlns:a="http://schemas.openxmlformats.org/drawingml/2006/main">
+              <a:graphicData uri="http://schemas.openxmlformats.org/drawingml/2006/picture">
+                <pic:pic xmlns:pic="http://schemas.openxmlformats.org/drawingml/2006/picture">
+                  <pic:nvPicPr>
+                    <pic:cNvPr id="1" name=""/>
+                    <pic:cNvPicPr/>
+                  </pic:nvPicPr>
+                  <pic:blipFill>
+                    <a:blip r:embed="rId59"/>
+                    <a:stretch>
+                      <a:fillRect/>
+                    </a:stretch>
+                  </pic:blipFill>
+                  <pic:spPr>
+                    <a:xfrm>
+                      <a:off x="0" y="0"/>
+                      <a:ext cx="5731510" cy="1890395"/>
+                    </a:xfrm>
+                    <a:prstGeom prst="rect">
+                      <a:avLst/>
+                    </a:prstGeom>
+                  </pic:spPr>
+                </pic:pic>
+              </a:graphicData>
+            </a:graphic>
+          </wp:inline>
+        </w:drawing>
+      </w:r>
+    </w:p>
+    <w:p>
+      <w:r>
+        <w:t>Kết quả sẽ có hai nhóm đội bóng được nhóm  theo Level</w:t>
+      </w:r>
+    </w:p>
+    <w:p>
+      <w:r>
+        <w:drawing>
+          <wp:inline distT="0" distB="0" distL="0" distR="0" wp14:anchorId="79ED3DE6" wp14:editId="67CDB6F2">
+            <wp:extent cx="5731510" cy="1042670"/>
+            <wp:effectExtent l="0" t="0" r="2540" b="5080"/>
+            <wp:docPr id="58" name="Picture 58"/>
+            <wp:cNvGraphicFramePr>
+              <a:graphicFrameLocks xmlns:a="http://schemas.openxmlformats.org/drawingml/2006/main" noChangeAspect="1"/>
+            </wp:cNvGraphicFramePr>
+            <a:graphic xmlns:a="http://schemas.openxmlformats.org/drawingml/2006/main">
+              <a:graphicData uri="http://schemas.openxmlformats.org/drawingml/2006/picture">
+                <pic:pic xmlns:pic="http://schemas.openxmlformats.org/drawingml/2006/picture">
+                  <pic:nvPicPr>
+                    <pic:cNvPr id="1" name=""/>
+                    <pic:cNvPicPr/>
+                  </pic:nvPicPr>
+                  <pic:blipFill>
+                    <a:blip r:embed="rId60"/>
+                    <a:stretch>
+                      <a:fillRect/>
+                    </a:stretch>
+                  </pic:blipFill>
+                  <pic:spPr>
+                    <a:xfrm>
+                      <a:off x="0" y="0"/>
+                      <a:ext cx="5731510" cy="1042670"/>
+                    </a:xfrm>
+                    <a:prstGeom prst="rect">
+                      <a:avLst/>
+                    </a:prstGeom>
+                  </pic:spPr>
+                </pic:pic>
+              </a:graphicData>
+            </a:graphic>
+          </wp:inline>
+        </w:drawing>
+      </w:r>
+    </w:p>
+    <w:p/>
+    <w:p>
+      <w:pPr>
+        <w:pStyle w:val="Heading1"/>
+      </w:pPr>
+      <w:r>
+        <w:t>Sắp xếp dữ liệu với OrderBy</w:t>
+      </w:r>
+    </w:p>
+    <w:p>
+      <w:r>
+        <w:t>Một ví dụ với OrderBy (tăng dần)và OrderByDescending(giảm dần)</w:t>
+      </w:r>
+    </w:p>
+    <w:p>
+      <w:r>
+        <w:t>Sắp xếp ở đây áp dụng cho bản chữ cái</w:t>
+      </w:r>
+    </w:p>
+    <w:p/>
+    <w:p>
+      <w:r>
+        <w:drawing>
+          <wp:inline distT="0" distB="0" distL="0" distR="0" wp14:anchorId="4C9DA8CC" wp14:editId="491B714D">
+            <wp:extent cx="4061012" cy="1837489"/>
+            <wp:effectExtent l="0" t="0" r="0" b="0"/>
+            <wp:docPr id="60" name="Picture 60"/>
+            <wp:cNvGraphicFramePr>
+              <a:graphicFrameLocks xmlns:a="http://schemas.openxmlformats.org/drawingml/2006/main" noChangeAspect="1"/>
+            </wp:cNvGraphicFramePr>
+            <a:graphic xmlns:a="http://schemas.openxmlformats.org/drawingml/2006/main">
+              <a:graphicData uri="http://schemas.openxmlformats.org/drawingml/2006/picture">
+                <pic:pic xmlns:pic="http://schemas.openxmlformats.org/drawingml/2006/picture">
+                  <pic:nvPicPr>
+                    <pic:cNvPr id="1" name=""/>
+                    <pic:cNvPicPr/>
+                  </pic:nvPicPr>
+                  <pic:blipFill>
+                    <a:blip r:embed="rId61"/>
+                    <a:stretch>
+                      <a:fillRect/>
+                    </a:stretch>
+                  </pic:blipFill>
+                  <pic:spPr>
+                    <a:xfrm>
+                      <a:off x="0" y="0"/>
+                      <a:ext cx="4078494" cy="1845399"/>
+                    </a:xfrm>
+                    <a:prstGeom prst="rect">
+                      <a:avLst/>
+                    </a:prstGeom>
+                  </pic:spPr>
+                </pic:pic>
+              </a:graphicData>
+            </a:graphic>
+          </wp:inline>
+        </w:drawing>
+      </w:r>
+    </w:p>
+    <w:p>
+      <w:r>
+        <w:lastRenderedPageBreak/>
+        <w:t>Kêt quả ta thấy</w:t>
+      </w:r>
+    </w:p>
+    <w:p>
+      <w:r>
+        <w:t xml:space="preserve">Tăng dần bảng chữ cái sẽ là HTW </w:t>
+      </w:r>
+    </w:p>
+    <w:p>
+      <w:r>
+        <w:t>Giảm dần bảng chữ cái sẽ là WTH</w:t>
+      </w:r>
+    </w:p>
+    <w:p>
+      <w:r>
+        <w:drawing>
+          <wp:inline distT="0" distB="0" distL="0" distR="0" wp14:anchorId="04D8429A" wp14:editId="67922174">
+            <wp:extent cx="5731510" cy="1582420"/>
+            <wp:effectExtent l="0" t="0" r="2540" b="0"/>
+            <wp:docPr id="59" name="Picture 59"/>
+            <wp:cNvGraphicFramePr>
+              <a:graphicFrameLocks xmlns:a="http://schemas.openxmlformats.org/drawingml/2006/main" noChangeAspect="1"/>
+            </wp:cNvGraphicFramePr>
+            <a:graphic xmlns:a="http://schemas.openxmlformats.org/drawingml/2006/main">
+              <a:graphicData uri="http://schemas.openxmlformats.org/drawingml/2006/picture">
+                <pic:pic xmlns:pic="http://schemas.openxmlformats.org/drawingml/2006/picture">
+                  <pic:nvPicPr>
+                    <pic:cNvPr id="1" name=""/>
+                    <pic:cNvPicPr/>
+                  </pic:nvPicPr>
+                  <pic:blipFill>
+                    <a:blip r:embed="rId62"/>
+                    <a:stretch>
+                      <a:fillRect/>
+                    </a:stretch>
+                  </pic:blipFill>
+                  <pic:spPr>
+                    <a:xfrm>
+                      <a:off x="0" y="0"/>
+                      <a:ext cx="5731510" cy="1582420"/>
+                    </a:xfrm>
+                    <a:prstGeom prst="rect">
+                      <a:avLst/>
+                    </a:prstGeom>
+                  </pic:spPr>
+                </pic:pic>
+              </a:graphicData>
+            </a:graphic>
+          </wp:inline>
+        </w:drawing>
+      </w:r>
+    </w:p>
+    <w:p>
+      <w:r>
+        <w:t>Chúng ta có thể dùng OrderBy để tìm giá trị lớn nhất và bé nhất tương tự như Max Min</w:t>
+      </w:r>
+    </w:p>
+    <w:p>
+      <w:pPr>
+        <w:pStyle w:val="Heading1"/>
+      </w:pPr>
+      <w:r>
+        <w:t>Chọn lọc dữ liệu với Skip và Take</w:t>
+      </w:r>
+    </w:p>
+    <w:p/>
+    <w:p>
+      <w:r>
+        <w:t>Skip : bỏ qua số phần tử</w:t>
+      </w:r>
+    </w:p>
+    <w:p>
+      <w:r>
+        <w:t>Take : lấy bao nhiêu phần tử</w:t>
+      </w:r>
+    </w:p>
+    <w:p>
+      <w:r>
+        <w:t xml:space="preserve">Ví dụ đoạn chuongw trình sau </w:t>
+      </w:r>
+    </w:p>
+    <w:p>
+      <w:r>
+        <w:t>Đoạn chương trình nhập vào số trang , mỗi trang là một đội bóng</w:t>
+      </w:r>
+    </w:p>
+    <w:p>
+      <w:r>
+        <w:drawing>
+          <wp:inline distT="0" distB="0" distL="0" distR="0" wp14:anchorId="62946FB8" wp14:editId="67BA1DA1">
+            <wp:extent cx="5731510" cy="2493010"/>
+            <wp:effectExtent l="0" t="0" r="2540" b="2540"/>
+            <wp:docPr id="63" name="Picture 63"/>
+            <wp:cNvGraphicFramePr>
+              <a:graphicFrameLocks xmlns:a="http://schemas.openxmlformats.org/drawingml/2006/main" noChangeAspect="1"/>
+            </wp:cNvGraphicFramePr>
+            <a:graphic xmlns:a="http://schemas.openxmlformats.org/drawingml/2006/main">
+              <a:graphicData uri="http://schemas.openxmlformats.org/drawingml/2006/picture">
+                <pic:pic xmlns:pic="http://schemas.openxmlformats.org/drawingml/2006/picture">
+                  <pic:nvPicPr>
+                    <pic:cNvPr id="1" name=""/>
+                    <pic:cNvPicPr/>
+                  </pic:nvPicPr>
+                  <pic:blipFill>
+                    <a:blip r:embed="rId63"/>
+                    <a:stretch>
+                      <a:fillRect/>
+                    </a:stretch>
+                  </pic:blipFill>
+                  <pic:spPr>
+                    <a:xfrm>
+                      <a:off x="0" y="0"/>
+                      <a:ext cx="5731510" cy="2493010"/>
+                    </a:xfrm>
+                    <a:prstGeom prst="rect">
+                      <a:avLst/>
+                    </a:prstGeom>
+                  </pic:spPr>
+                </pic:pic>
+              </a:graphicData>
+            </a:graphic>
+          </wp:inline>
+        </w:drawing>
+      </w:r>
+    </w:p>
+    <w:p>
+      <w:r>
+        <w:t xml:space="preserve">Kêt quả </w:t>
+      </w:r>
+    </w:p>
+    <w:p>
+      <w:r>
+        <w:lastRenderedPageBreak/>
+        <w:drawing>
+          <wp:inline distT="0" distB="0" distL="0" distR="0" wp14:anchorId="7082D74D" wp14:editId="511050D6">
+            <wp:extent cx="5731510" cy="3495675"/>
+            <wp:effectExtent l="0" t="0" r="2540" b="9525"/>
+            <wp:docPr id="64" name="Picture 64"/>
+            <wp:cNvGraphicFramePr>
+              <a:graphicFrameLocks xmlns:a="http://schemas.openxmlformats.org/drawingml/2006/main" noChangeAspect="1"/>
+            </wp:cNvGraphicFramePr>
+            <a:graphic xmlns:a="http://schemas.openxmlformats.org/drawingml/2006/main">
+              <a:graphicData uri="http://schemas.openxmlformats.org/drawingml/2006/picture">
+                <pic:pic xmlns:pic="http://schemas.openxmlformats.org/drawingml/2006/picture">
+                  <pic:nvPicPr>
+                    <pic:cNvPr id="1" name=""/>
+                    <pic:cNvPicPr/>
+                  </pic:nvPicPr>
+                  <pic:blipFill>
+                    <a:blip r:embed="rId64"/>
+                    <a:stretch>
+                      <a:fillRect/>
+                    </a:stretch>
+                  </pic:blipFill>
+                  <pic:spPr>
+                    <a:xfrm>
+                      <a:off x="0" y="0"/>
+                      <a:ext cx="5731510" cy="3495675"/>
+                    </a:xfrm>
+                    <a:prstGeom prst="rect">
+                      <a:avLst/>
+                    </a:prstGeom>
+                  </pic:spPr>
+                </pic:pic>
+              </a:graphicData>
+            </a:graphic>
+          </wp:inline>
+        </w:drawing>
+      </w:r>
+    </w:p>
+    <w:p>
+      <w:r>
+        <w:t>Nhập vào 1 sẽ hiện đội bóng thứ nhất</w:t>
+      </w:r>
+    </w:p>
+    <w:p/>
+    <w:p>
+      <w:r>
+        <w:t xml:space="preserve">Quay trở lại với phương thức lấy tất cả tên đội ở phần trước. Với cách này </w:t>
+      </w:r>
+      <w:bookmarkStart w:id="0" w:name="_GoBack"/>
+      <w:bookmarkEnd w:id="0"/>
+    </w:p>
+    <w:p>
+      <w:r>
+        <w:drawing>
+          <wp:inline distT="0" distB="0" distL="0" distR="0" wp14:anchorId="7D9B9C9A" wp14:editId="00F22701">
+            <wp:extent cx="4013947" cy="1693384"/>
+            <wp:effectExtent l="0" t="0" r="5715" b="2540"/>
+            <wp:docPr id="65" name="Picture 65"/>
+            <wp:cNvGraphicFramePr>
+              <a:graphicFrameLocks xmlns:a="http://schemas.openxmlformats.org/drawingml/2006/main" noChangeAspect="1"/>
+            </wp:cNvGraphicFramePr>
+            <a:graphic xmlns:a="http://schemas.openxmlformats.org/drawingml/2006/main">
+              <a:graphicData uri="http://schemas.openxmlformats.org/drawingml/2006/picture">
+                <pic:pic xmlns:pic="http://schemas.openxmlformats.org/drawingml/2006/picture">
+                  <pic:nvPicPr>
+                    <pic:cNvPr id="1" name=""/>
+                    <pic:cNvPicPr/>
+                  </pic:nvPicPr>
+                  <pic:blipFill>
+                    <a:blip r:embed="rId65"/>
+                    <a:stretch>
+                      <a:fillRect/>
+                    </a:stretch>
+                  </pic:blipFill>
+                  <pic:spPr>
+                    <a:xfrm>
+                      <a:off x="0" y="0"/>
+                      <a:ext cx="4052941" cy="1709835"/>
+                    </a:xfrm>
+                    <a:prstGeom prst="rect">
+                      <a:avLst/>
+                    </a:prstGeom>
+                  </pic:spPr>
+                </pic:pic>
+              </a:graphicData>
+            </a:graphic>
+          </wp:inline>
+        </w:drawing>
+      </w:r>
+    </w:p>
     <w:p/>
     <w:sectPr>
       <w:pgSz w:w="11906" w:h="16838" w:code="9"/>
@@ -1916,7 +3008,7 @@
 </file>
 
 <file path=word/styles.xml><?xml version="1.0" encoding="utf-8"?>
-<w:styles xmlns:mc="http://schemas.openxmlformats.org/markup-compatibility/2006" xmlns:r="http://schemas.openxmlformats.org/officeDocument/2006/relationships" xmlns:w="http://schemas.openxmlformats.org/wordprocessingml/2006/main" xmlns:w14="http://schemas.microsoft.com/office/word/2010/wordml" xmlns:w15="http://schemas.microsoft.com/office/word/2012/wordml" xmlns:w16se="http://schemas.microsoft.com/office/word/2015/wordml/symex" mc:Ignorable="w14 w15 w16se">
+<w:styles xmlns:mc="http://schemas.openxmlformats.org/markup-compatibility/2006" xmlns:r="http://schemas.openxmlformats.org/officeDocument/2006/relationships" xmlns:w="http://schemas.openxmlformats.org/wordprocessingml/2006/main" xmlns:w14="http://schemas.microsoft.com/office/word/2010/wordml" xmlns:w15="http://schemas.microsoft.com/office/word/2012/wordml" xmlns:w16cid="http://schemas.microsoft.com/office/word/2016/wordml/cid" xmlns:w16se="http://schemas.microsoft.com/office/word/2015/wordml/symex" mc:Ignorable="w14 w15 w16se w16cid">
   <w:docDefaults>
     <w:rPrDefault>
       <w:rPr>
@@ -1932,7 +3024,7 @@
       </w:pPr>
     </w:pPrDefault>
   </w:docDefaults>
-  <w:latentStyles w:defLockedState="0" w:defUIPriority="99" w:defSemiHidden="0" w:defUnhideWhenUsed="0" w:defQFormat="0" w:count="371">
+  <w:latentStyles w:defLockedState="0" w:defUIPriority="99" w:defSemiHidden="0" w:defUnhideWhenUsed="0" w:defQFormat="0" w:count="375">
     <w:lsdException w:name="Normal" w:uiPriority="0" w:qFormat="1"/>
     <w:lsdException w:name="heading 1" w:uiPriority="9" w:qFormat="1"/>
     <w:lsdException w:name="heading 2" w:semiHidden="1" w:uiPriority="9" w:unhideWhenUsed="1" w:qFormat="1"/>
@@ -2304,6 +3396,10 @@
     <w:lsdException w:name="List Table 5 Dark Accent 6" w:uiPriority="50"/>
     <w:lsdException w:name="List Table 6 Colorful Accent 6" w:uiPriority="51"/>
     <w:lsdException w:name="List Table 7 Colorful Accent 6" w:uiPriority="52"/>
+    <w:lsdException w:name="Mention" w:semiHidden="1" w:unhideWhenUsed="1"/>
+    <w:lsdException w:name="Smart Hyperlink" w:semiHidden="1" w:unhideWhenUsed="1"/>
+    <w:lsdException w:name="Hashtag" w:semiHidden="1" w:unhideWhenUsed="1"/>
+    <w:lsdException w:name="Unresolved Mention" w:semiHidden="1" w:unhideWhenUsed="1"/>
   </w:latentStyles>
   <w:style w:type="paragraph" w:default="1" w:styleId="Normal">
     <w:name w:val="Normal"/>
@@ -2368,6 +3464,36 @@
       <w:color w:val="2E74B5" w:themeColor="accent1" w:themeShade="BF"/>
       <w:sz w:val="32"/>
       <w:szCs w:val="32"/>
+    </w:rPr>
+  </w:style>
+  <w:style w:type="paragraph" w:styleId="BalloonText">
+    <w:name w:val="Balloon Text"/>
+    <w:basedOn w:val="Normal"/>
+    <w:link w:val="BalloonTextChar"/>
+    <w:uiPriority w:val="99"/>
+    <w:semiHidden/>
+    <w:unhideWhenUsed/>
+    <w:rsid w:val="00625386"/>
+    <w:pPr>
+      <w:spacing w:after="0" w:line="240" w:lineRule="auto"/>
+    </w:pPr>
+    <w:rPr>
+      <w:rFonts w:ascii="Segoe UI" w:hAnsi="Segoe UI" w:cs="Segoe UI"/>
+      <w:sz w:val="18"/>
+      <w:szCs w:val="18"/>
+    </w:rPr>
+  </w:style>
+  <w:style w:type="character" w:customStyle="1" w:styleId="BalloonTextChar">
+    <w:name w:val="Balloon Text Char"/>
+    <w:basedOn w:val="DefaultParagraphFont"/>
+    <w:link w:val="BalloonText"/>
+    <w:uiPriority w:val="99"/>
+    <w:semiHidden/>
+    <w:rsid w:val="00625386"/>
+    <w:rPr>
+      <w:rFonts w:ascii="Segoe UI" w:hAnsi="Segoe UI" w:cs="Segoe UI"/>
+      <w:sz w:val="18"/>
+      <w:szCs w:val="18"/>
     </w:rPr>
   </w:style>
 </w:styles>
@@ -2639,7 +3765,7 @@
 </file>
 
 <file path=customXml/itemProps1.xml><?xml version="1.0" encoding="utf-8"?>
-<ds:datastoreItem xmlns:ds="http://schemas.openxmlformats.org/officeDocument/2006/customXml" ds:itemID="{E1387C3D-8D4C-4A7E-B8C7-E2B270D3671C}">
+<ds:datastoreItem xmlns:ds="http://schemas.openxmlformats.org/officeDocument/2006/customXml" ds:itemID="{CE343C3F-EAE4-418F-9152-1A675A0329F9}">
   <ds:schemaRefs>
     <ds:schemaRef ds:uri="http://schemas.openxmlformats.org/officeDocument/2006/bibliography"/>
   </ds:schemaRefs>

</xml_diff>